<commit_message>
Minor changes to final submission
</commit_message>
<xml_diff>
--- a/Homework 1.1/Homework 1.1.docx
+++ b/Homework 1.1/Homework 1.1.docx
@@ -18,16 +18,16 @@
           <w:noProof/>
         </w:rPr>
         <w:drawing>
-          <wp:inline distT="114300" distB="114300" distL="114300" distR="114300" wp14:anchorId="36D1489B" wp14:editId="15DB2D77">
+          <wp:inline distT="114300" distB="114300" distL="114300" distR="114300" wp14:anchorId="1EB70E21" wp14:editId="6FA5CBF2">
             <wp:extent cx="5943600" cy="63500"/>
             <wp:effectExtent l="0" t="0" r="0" b="0"/>
-            <wp:docPr id="9" name="image8.png" descr="línea horizontal"/>
+            <wp:docPr id="8" name="image6.png" descr="línea horizontal"/>
             <wp:cNvGraphicFramePr/>
             <a:graphic xmlns:a="http://schemas.openxmlformats.org/drawingml/2006/main">
               <a:graphicData uri="http://schemas.openxmlformats.org/drawingml/2006/picture">
                 <pic:pic xmlns:pic="http://schemas.openxmlformats.org/drawingml/2006/picture">
                   <pic:nvPicPr>
-                    <pic:cNvPr id="0" name="image8.png" descr="línea horizontal"/>
+                    <pic:cNvPr id="0" name="image6.png" descr="línea horizontal"/>
                     <pic:cNvPicPr preferRelativeResize="0"/>
                   </pic:nvPicPr>
                   <pic:blipFill>
@@ -132,7 +132,16 @@
           <w:szCs w:val="28"/>
           <w:lang w:val="en-GB"/>
         </w:rPr>
-        <w:t>October,</w:t>
+        <w:t>October</w:t>
+      </w:r>
+      <w:r>
+        <w:rPr>
+          <w:b/>
+          <w:sz w:val="28"/>
+          <w:szCs w:val="28"/>
+          <w:lang w:val="en-GB"/>
+        </w:rPr>
+        <w:t>,</w:t>
       </w:r>
       <w:proofErr w:type="gramEnd"/>
       <w:r>
@@ -331,7 +340,7 @@
     </w:p>
     <w:sdt>
       <w:sdtPr>
-        <w:id w:val="465940064"/>
+        <w:id w:val="1047257722"/>
         <w:docPartObj>
           <w:docPartGallery w:val="Table of Contents"/>
           <w:docPartUnique/>
@@ -423,7 +432,16 @@
                 <w:sz w:val="20"/>
                 <w:szCs w:val="20"/>
               </w:rPr>
-              <w:t>Research questions, plots and findings</w:t>
+              <w:t>Research questions, plots and finding</w:t>
+            </w:r>
+            <w:r>
+              <w:rPr>
+                <w:b/>
+                <w:color w:val="666666"/>
+                <w:sz w:val="20"/>
+                <w:szCs w:val="20"/>
+              </w:rPr>
+              <w:t>s</w:t>
             </w:r>
           </w:hyperlink>
           <w:r>
@@ -834,7 +852,13 @@
               <w:rPr>
                 <w:color w:val="666666"/>
               </w:rPr>
-              <w:t>Do scores of movies directed by Oscar winning directors have any trend?</w:t>
+              <w:t>Do s</w:t>
+            </w:r>
+            <w:r>
+              <w:rPr>
+                <w:color w:val="666666"/>
+              </w:rPr>
+              <w:t>cores of movies directed by Oscar winning directors have any trend?</w:t>
             </w:r>
           </w:hyperlink>
           <w:r>
@@ -1079,7 +1103,15 @@
                 <w:sz w:val="20"/>
                 <w:szCs w:val="20"/>
               </w:rPr>
-              <w:t>Question 4: What are the trends over the years?</w:t>
+              <w:t>Question 4: What are the trend</w:t>
+            </w:r>
+            <w:r>
+              <w:rPr>
+                <w:color w:val="666666"/>
+                <w:sz w:val="20"/>
+                <w:szCs w:val="20"/>
+              </w:rPr>
+              <w:t>s over the years?</w:t>
             </w:r>
           </w:hyperlink>
           <w:r>
@@ -1129,7 +1161,27 @@
                 <w:sz w:val="20"/>
                 <w:szCs w:val="20"/>
               </w:rPr>
-              <w:t>Question 5: Do scores for movies directed by Oscan winning directors have any trend?</w:t>
+              <w:t>Question 5: Do scores for movies directed by Osca</w:t>
+            </w:r>
+          </w:hyperlink>
+          <w:hyperlink w:anchor="_sdijy34a5mwv">
+            <w:r>
+              <w:rPr>
+                <w:color w:val="666666"/>
+                <w:sz w:val="20"/>
+                <w:szCs w:val="20"/>
+              </w:rPr>
+              <w:t>r</w:t>
+            </w:r>
+          </w:hyperlink>
+          <w:hyperlink w:anchor="_sdijy34a5mwv">
+            <w:r>
+              <w:rPr>
+                <w:color w:val="666666"/>
+                <w:sz w:val="20"/>
+                <w:szCs w:val="20"/>
+              </w:rPr>
+              <w:t xml:space="preserve"> winning directors have any trend?</w:t>
             </w:r>
           </w:hyperlink>
           <w:r>
@@ -1251,7 +1303,15 @@
           <w:szCs w:val="21"/>
           <w:lang w:val="en-GB"/>
         </w:rPr>
-        <w:t xml:space="preserve">. The data set is comprised of 651 randomly sampled movies produced and released before 2016, including information about release date, rating according to multiple websites and cast. Upon investigation it was discovered there were several null values found in columns: </w:t>
+        <w:t>. The data set is comprised of 651 randomly sampled movies produced and released before 2016, including information about release date, rating according to multiple websites and cast. Upon investigation it was discovered there were several null values foun</w:t>
+      </w:r>
+      <w:r>
+        <w:rPr>
+          <w:sz w:val="21"/>
+          <w:szCs w:val="21"/>
+          <w:lang w:val="en-GB"/>
+        </w:rPr>
+        <w:t xml:space="preserve">d in columns: </w:t>
       </w:r>
       <w:r>
         <w:rPr>
@@ -1321,23 +1381,29 @@
         </w:rPr>
         <w:t xml:space="preserve">. Using online sources (see attached code for references) these values were added. Additionally, a film (Hurt </w:t>
       </w:r>
-      <w:proofErr w:type="gramStart"/>
-      <w:r>
-        <w:rPr>
-          <w:sz w:val="21"/>
-          <w:szCs w:val="21"/>
-          <w:lang w:val="en-GB"/>
-        </w:rPr>
-        <w:t>Locker)  was</w:t>
-      </w:r>
-      <w:proofErr w:type="gramEnd"/>
-      <w:r>
-        <w:rPr>
-          <w:sz w:val="21"/>
-          <w:szCs w:val="21"/>
-          <w:lang w:val="en-GB"/>
-        </w:rPr>
-        <w:t xml:space="preserve"> found to be awarded with a Best Picture Oscar, but not nominated - this error was corrected.</w:t>
+      <w:r>
+        <w:rPr>
+          <w:sz w:val="21"/>
+          <w:szCs w:val="21"/>
+          <w:lang w:val="en-GB"/>
+        </w:rPr>
+        <w:t>Locker) was</w:t>
+      </w:r>
+      <w:r>
+        <w:rPr>
+          <w:sz w:val="21"/>
+          <w:szCs w:val="21"/>
+          <w:lang w:val="en-GB"/>
+        </w:rPr>
+        <w:t xml:space="preserve"> found to be awarded with a Best Picture Oscar, but not nom</w:t>
+      </w:r>
+      <w:r>
+        <w:rPr>
+          <w:sz w:val="21"/>
+          <w:szCs w:val="21"/>
+          <w:lang w:val="en-GB"/>
+        </w:rPr>
+        <w:t>inated - this error was corrected.</w:t>
       </w:r>
     </w:p>
     <w:p>
@@ -1481,7 +1547,25 @@
           <w:szCs w:val="21"/>
           <w:lang w:val="en-GB"/>
         </w:rPr>
-        <w:t xml:space="preserve">(a factor variable that holds the decade the film was released). Also during the dataset up </w:t>
+        <w:t>(a factor variable that hold</w:t>
+      </w:r>
+      <w:bookmarkStart w:id="8" w:name="_GoBack"/>
+      <w:bookmarkEnd w:id="8"/>
+      <w:r>
+        <w:rPr>
+          <w:sz w:val="21"/>
+          <w:szCs w:val="21"/>
+          <w:lang w:val="en-GB"/>
+        </w:rPr>
+        <w:t>s the decade t</w:t>
+      </w:r>
+      <w:r>
+        <w:rPr>
+          <w:sz w:val="21"/>
+          <w:szCs w:val="21"/>
+          <w:lang w:val="en-GB"/>
+        </w:rPr>
+        <w:t xml:space="preserve">he film was released). </w:t>
       </w:r>
       <w:proofErr w:type="gramStart"/>
       <w:r>
@@ -1490,9 +1574,25 @@
           <w:szCs w:val="21"/>
           <w:lang w:val="en-GB"/>
         </w:rPr>
-        <w:t>stage</w:t>
+        <w:t>Also</w:t>
       </w:r>
       <w:proofErr w:type="gramEnd"/>
+      <w:r>
+        <w:rPr>
+          <w:sz w:val="21"/>
+          <w:szCs w:val="21"/>
+          <w:lang w:val="en-GB"/>
+        </w:rPr>
+        <w:t xml:space="preserve"> during the dataset up </w:t>
+      </w:r>
+      <w:r>
+        <w:rPr>
+          <w:sz w:val="21"/>
+          <w:szCs w:val="21"/>
+          <w:lang w:val="en-GB"/>
+        </w:rPr>
+        <w:t>stage,</w:t>
+      </w:r>
       <w:r>
         <w:rPr>
           <w:sz w:val="21"/>
@@ -1635,8 +1735,8 @@
         </w:pBdr>
         <w:spacing w:before="240" w:line="273" w:lineRule="auto"/>
       </w:pPr>
-      <w:bookmarkStart w:id="8" w:name="_fmq612mgkwh3" w:colFirst="0" w:colLast="0"/>
-      <w:bookmarkEnd w:id="8"/>
+      <w:bookmarkStart w:id="9" w:name="_fmq612mgkwh3" w:colFirst="0" w:colLast="0"/>
+      <w:bookmarkEnd w:id="9"/>
       <w:proofErr w:type="spellStart"/>
       <w:r>
         <w:t>Research</w:t>
@@ -1682,19 +1782,28 @@
           <w:lang w:val="en-GB"/>
         </w:rPr>
       </w:pPr>
-      <w:bookmarkStart w:id="9" w:name="_x213mh3ytomu" w:colFirst="0" w:colLast="0"/>
-      <w:bookmarkEnd w:id="9"/>
+      <w:bookmarkStart w:id="10" w:name="_x213mh3ytomu" w:colFirst="0" w:colLast="0"/>
+      <w:bookmarkEnd w:id="10"/>
       <w:r>
         <w:rPr>
           <w:sz w:val="26"/>
           <w:szCs w:val="26"/>
           <w:lang w:val="en-GB"/>
         </w:rPr>
-        <w:t>Is there a relationship between the type, genre and score?</w:t>
+        <w:t>Is th</w:t>
+      </w:r>
+      <w:r>
+        <w:rPr>
+          <w:sz w:val="26"/>
+          <w:szCs w:val="26"/>
+          <w:lang w:val="en-GB"/>
+        </w:rPr>
+        <w:t>ere a relationship between the type, genre and score?</w:t>
       </w:r>
     </w:p>
     <w:p>
       <w:pPr>
+        <w:pStyle w:val="Caption"/>
         <w:keepNext/>
         <w:jc w:val="center"/>
       </w:pPr>
@@ -1703,16 +1812,16 @@
           <w:noProof/>
         </w:rPr>
         <w:drawing>
-          <wp:inline distT="114300" distB="114300" distL="114300" distR="114300" wp14:anchorId="37DCA984" wp14:editId="275FEC0B">
-            <wp:extent cx="5692140" cy="2157610"/>
-            <wp:effectExtent l="0" t="0" r="3810" b="0"/>
-            <wp:docPr id="4" name="image1.png"/>
+          <wp:inline distT="114300" distB="114300" distL="114300" distR="114300" wp14:anchorId="2EB15968" wp14:editId="64BFB99B">
+            <wp:extent cx="5577840" cy="2114284"/>
+            <wp:effectExtent l="0" t="0" r="3810" b="635"/>
+            <wp:docPr id="3" name="image7.png"/>
             <wp:cNvGraphicFramePr/>
             <a:graphic xmlns:a="http://schemas.openxmlformats.org/drawingml/2006/main">
               <a:graphicData uri="http://schemas.openxmlformats.org/drawingml/2006/picture">
                 <pic:pic xmlns:pic="http://schemas.openxmlformats.org/drawingml/2006/picture">
                   <pic:nvPicPr>
-                    <pic:cNvPr id="0" name="image1.png"/>
+                    <pic:cNvPr id="0" name="image7.png"/>
                     <pic:cNvPicPr preferRelativeResize="0"/>
                   </pic:nvPicPr>
                   <pic:blipFill>
@@ -1725,7 +1834,7 @@
                   <pic:spPr>
                     <a:xfrm>
                       <a:off x="0" y="0"/>
-                      <a:ext cx="5735057" cy="2173878"/>
+                      <a:ext cx="5645861" cy="2140067"/>
                     </a:xfrm>
                     <a:prstGeom prst="rect">
                       <a:avLst/>
@@ -1802,6 +1911,7 @@
     </w:p>
     <w:p>
       <w:pPr>
+        <w:pStyle w:val="Caption"/>
         <w:keepNext/>
         <w:jc w:val="center"/>
       </w:pPr>
@@ -1810,16 +1920,16 @@
           <w:noProof/>
         </w:rPr>
         <w:drawing>
-          <wp:inline distT="114300" distB="114300" distL="114300" distR="114300" wp14:anchorId="25EF3997" wp14:editId="6581164B">
-            <wp:extent cx="5920740" cy="2006771"/>
-            <wp:effectExtent l="0" t="0" r="3810" b="0"/>
-            <wp:docPr id="3" name="image3.png"/>
+          <wp:inline distT="114300" distB="114300" distL="114300" distR="114300" wp14:anchorId="3DC33CE6" wp14:editId="06042258">
+            <wp:extent cx="5974080" cy="2153983"/>
+            <wp:effectExtent l="0" t="0" r="7620" b="0"/>
+            <wp:docPr id="10" name="image10.png"/>
             <wp:cNvGraphicFramePr/>
             <a:graphic xmlns:a="http://schemas.openxmlformats.org/drawingml/2006/main">
               <a:graphicData uri="http://schemas.openxmlformats.org/drawingml/2006/picture">
                 <pic:pic xmlns:pic="http://schemas.openxmlformats.org/drawingml/2006/picture">
                   <pic:nvPicPr>
-                    <pic:cNvPr id="0" name="image3.png"/>
+                    <pic:cNvPr id="0" name="image10.png"/>
                     <pic:cNvPicPr preferRelativeResize="0"/>
                   </pic:nvPicPr>
                   <pic:blipFill>
@@ -1832,7 +1942,7 @@
                   <pic:spPr>
                     <a:xfrm>
                       <a:off x="0" y="0"/>
-                      <a:ext cx="6068930" cy="2056998"/>
+                      <a:ext cx="5990977" cy="2160075"/>
                     </a:xfrm>
                     <a:prstGeom prst="rect">
                       <a:avLst/>
@@ -1894,6 +2004,12 @@
         </w:rPr>
         <w:t>Distribution of scores sorted by genre, grouped by source.</w:t>
       </w:r>
+      <w:r>
+        <w:rPr>
+          <w:lang w:val="en-GB"/>
+        </w:rPr>
+        <w:t xml:space="preserve"> </w:t>
+      </w:r>
     </w:p>
     <w:p>
       <w:r>
@@ -1903,25 +2019,39 @@
           <w:lang w:val="en-GB"/>
         </w:rPr>
         <w:lastRenderedPageBreak/>
-        <w:t xml:space="preserve">Figure 1.1 shows that a relationship exists between the movie type and score. With it clearly shown documentaries having the greatest score. Figure 1.2 also shows us that genre </w:t>
-      </w:r>
-      <w:proofErr w:type="gramStart"/>
-      <w:r>
-        <w:rPr>
-          <w:sz w:val="21"/>
-          <w:szCs w:val="21"/>
-          <w:lang w:val="en-GB"/>
-        </w:rPr>
-        <w:t>has an effect on</w:t>
-      </w:r>
-      <w:proofErr w:type="gramEnd"/>
-      <w:r>
-        <w:rPr>
-          <w:sz w:val="21"/>
-          <w:szCs w:val="21"/>
-          <w:lang w:val="en-GB"/>
-        </w:rPr>
-        <w:t xml:space="preserve"> score, with certain ones having better results than others. This may be due to random distribution, but the available data show Documentaries and Musicals, being the highest scoring genres. </w:t>
+        <w:t>F</w:t>
+      </w:r>
+      <w:r>
+        <w:rPr>
+          <w:sz w:val="21"/>
+          <w:szCs w:val="21"/>
+          <w:lang w:val="en-GB"/>
+        </w:rPr>
+        <w:t xml:space="preserve">igure 1.1 shows that a relationship exists between the movie type and score. With it clearly shown Documentary having the greatest score. Figure 1.2 also shows us that genre has an </w:t>
+      </w:r>
+      <w:r>
+        <w:rPr>
+          <w:sz w:val="21"/>
+          <w:szCs w:val="21"/>
+          <w:lang w:val="en-GB"/>
+        </w:rPr>
+        <w:t>influence</w:t>
+      </w:r>
+      <w:r>
+        <w:rPr>
+          <w:sz w:val="21"/>
+          <w:szCs w:val="21"/>
+          <w:lang w:val="en-GB"/>
+        </w:rPr>
+        <w:t xml:space="preserve"> on score, with certain ones having better results than others. This</w:t>
+      </w:r>
+      <w:r>
+        <w:rPr>
+          <w:sz w:val="21"/>
+          <w:szCs w:val="21"/>
+          <w:lang w:val="en-GB"/>
+        </w:rPr>
+        <w:t xml:space="preserve"> may be due to random distribution, but the available data show Documentary and Musicals &amp; Performing Arts being the highest scoring genres. </w:t>
       </w:r>
       <w:proofErr w:type="spellStart"/>
       <w:r>
@@ -1929,14 +2059,7 @@
           <w:sz w:val="21"/>
           <w:szCs w:val="21"/>
         </w:rPr>
-        <w:t>Whil</w:t>
-      </w:r>
-      <w:r>
-        <w:rPr>
-          <w:sz w:val="21"/>
-          <w:szCs w:val="21"/>
-        </w:rPr>
-        <w:t>e</w:t>
+        <w:t>While</w:t>
       </w:r>
       <w:proofErr w:type="spellEnd"/>
       <w:r>
@@ -2058,8 +2181,8 @@
           <w:lang w:val="en-GB"/>
         </w:rPr>
       </w:pPr>
-      <w:bookmarkStart w:id="10" w:name="_aozh8cd48jsg" w:colFirst="0" w:colLast="0"/>
-      <w:bookmarkEnd w:id="10"/>
+      <w:bookmarkStart w:id="11" w:name="_aozh8cd48jsg" w:colFirst="0" w:colLast="0"/>
+      <w:bookmarkEnd w:id="11"/>
       <w:r>
         <w:rPr>
           <w:sz w:val="26"/>
@@ -2079,14 +2202,21 @@
           <w:lang w:val="en-GB"/>
         </w:rPr>
       </w:pPr>
-      <w:bookmarkStart w:id="11" w:name="_o2ge01nut8oo" w:colFirst="0" w:colLast="0"/>
-      <w:bookmarkEnd w:id="11"/>
+      <w:bookmarkStart w:id="12" w:name="_o2ge01nut8oo" w:colFirst="0" w:colLast="0"/>
+      <w:bookmarkEnd w:id="12"/>
       <w:r>
         <w:rPr>
           <w:b/>
           <w:lang w:val="en-GB"/>
         </w:rPr>
-        <w:t>Genre</w:t>
+        <w:t>G</w:t>
+      </w:r>
+      <w:r>
+        <w:rPr>
+          <w:b/>
+          <w:lang w:val="en-GB"/>
+        </w:rPr>
+        <w:t>enre</w:t>
       </w:r>
       <w:r>
         <w:rPr>
@@ -2095,7 +2225,7 @@
         <mc:AlternateContent>
           <mc:Choice Requires="wps">
             <w:drawing>
-              <wp:anchor distT="0" distB="0" distL="114300" distR="114300" simplePos="0" relativeHeight="251662336" behindDoc="0" locked="0" layoutInCell="1" allowOverlap="1" wp14:anchorId="33075286" wp14:editId="3AF5A9AF">
+              <wp:anchor distT="0" distB="0" distL="114300" distR="114300" simplePos="0" relativeHeight="251662336" behindDoc="0" locked="0" layoutInCell="1" allowOverlap="1" wp14:anchorId="4FD20612" wp14:editId="473FB775">
                 <wp:simplePos x="0" y="0"/>
                 <wp:positionH relativeFrom="column">
                   <wp:posOffset>-318770</wp:posOffset>
@@ -2166,7 +2296,7 @@
           </mc:Choice>
           <mc:Fallback>
             <w:pict>
-              <v:shapetype w14:anchorId="33075286" id="_x0000_t202" coordsize="21600,21600" o:spt="202" path="m,l,21600r21600,l21600,xe">
+              <v:shapetype w14:anchorId="4FD20612" id="_x0000_t202" coordsize="21600,21600" o:spt="202" path="m,l,21600r21600,l21600,xe">
                 <v:stroke joinstyle="miter"/>
                 <v:path gradientshapeok="t" o:connecttype="rect"/>
               </v:shapetype>
@@ -2207,7 +2337,7 @@
           <w:noProof/>
         </w:rPr>
         <w:drawing>
-          <wp:anchor distT="114300" distB="114300" distL="114300" distR="114300" simplePos="0" relativeHeight="251658240" behindDoc="0" locked="0" layoutInCell="1" hidden="0" allowOverlap="1" wp14:anchorId="7D7B7197" wp14:editId="03C1B7F4">
+          <wp:anchor distT="114300" distB="114300" distL="114300" distR="114300" simplePos="0" relativeHeight="251658240" behindDoc="0" locked="0" layoutInCell="1" hidden="0" allowOverlap="1" wp14:anchorId="726DD1F3" wp14:editId="7A1C5E4B">
             <wp:simplePos x="0" y="0"/>
             <wp:positionH relativeFrom="column">
               <wp:posOffset>-319087</wp:posOffset>
@@ -2218,13 +2348,13 @@
             <wp:extent cx="3793379" cy="2457450"/>
             <wp:effectExtent l="0" t="0" r="0" b="0"/>
             <wp:wrapSquare wrapText="bothSides" distT="114300" distB="114300" distL="114300" distR="114300"/>
-            <wp:docPr id="5" name="image4.png"/>
+            <wp:docPr id="4" name="image8.png"/>
             <wp:cNvGraphicFramePr/>
             <a:graphic xmlns:a="http://schemas.openxmlformats.org/drawingml/2006/main">
               <a:graphicData uri="http://schemas.openxmlformats.org/drawingml/2006/picture">
                 <pic:pic xmlns:pic="http://schemas.openxmlformats.org/drawingml/2006/picture">
                   <pic:nvPicPr>
-                    <pic:cNvPr id="0" name="image4.png"/>
+                    <pic:cNvPr id="0" name="image8.png"/>
                     <pic:cNvPicPr preferRelativeResize="0"/>
                   </pic:nvPicPr>
                   <pic:blipFill>
@@ -2266,7 +2396,7 @@
           <w:szCs w:val="21"/>
           <w:lang w:val="en-GB"/>
         </w:rPr>
-        <w:t xml:space="preserve">Figure 2.1 shows the average score value for each genre by source. The heatmap’s most striking feature is the lack of high scores for most genres, except for Documentary and Musical &amp; Performing Arts. From the three sources Critics seem to be the most negative, while Audience and IMDB are aligned giving higher results. This is clearly seen in Action &amp; Adventure genre where Critics have a far lower score than the other two groups. This may be due to Critics having a </w:t>
+        <w:t>Figure 2.1 shows the average score value for each genre by source. From the three sources Critics seem to be the most negative, while Audience and IMDB are aligned giving higher results. This is clearly seen in Action &amp; Adventure genre where Critics have a</w:t>
       </w:r>
       <w:r>
         <w:rPr>
@@ -2275,6 +2405,15 @@
           <w:szCs w:val="21"/>
           <w:lang w:val="en-GB"/>
         </w:rPr>
+        <w:t xml:space="preserve"> far lower score than the other two groups. This may be due to Critics having a </w:t>
+      </w:r>
+      <w:r>
+        <w:rPr>
+          <w:color w:val="333333"/>
+          <w:sz w:val="21"/>
+          <w:szCs w:val="21"/>
+          <w:lang w:val="en-GB"/>
+        </w:rPr>
         <w:t>different criterion</w:t>
       </w:r>
       <w:r>
@@ -2284,7 +2423,16 @@
           <w:szCs w:val="21"/>
           <w:lang w:val="en-GB"/>
         </w:rPr>
-        <w:t xml:space="preserve"> on what constitutes a “good” movie but without details on the required metrics this is only speculation. Interestingly though IMDB scores are most unaligned with the other groups for the two highest scoring genres.</w:t>
+        <w:t xml:space="preserve"> on what constitutes a “good” movie but without details on the required metrics this is only speculation. Interestingly though IMDB scores are most unaligned </w:t>
+      </w:r>
+      <w:r>
+        <w:rPr>
+          <w:color w:val="333333"/>
+          <w:sz w:val="21"/>
+          <w:szCs w:val="21"/>
+          <w:lang w:val="en-GB"/>
+        </w:rPr>
+        <w:t>with the other groups for the two highest scoring genres, Documentary and Musical &amp; Performing Arts.</w:t>
       </w:r>
     </w:p>
     <w:p>
@@ -2297,8 +2445,59 @@
           <w:lang w:val="en-GB"/>
         </w:rPr>
       </w:pPr>
-      <w:bookmarkStart w:id="12" w:name="_kdgqyf39wnk6" w:colFirst="0" w:colLast="0"/>
-      <w:bookmarkEnd w:id="12"/>
+      <w:bookmarkStart w:id="13" w:name="_kdgqyf39wnk6" w:colFirst="0" w:colLast="0"/>
+      <w:bookmarkEnd w:id="13"/>
+      <w:r>
+        <w:rPr>
+          <w:noProof/>
+        </w:rPr>
+        <w:drawing>
+          <wp:anchor distT="114300" distB="114300" distL="114300" distR="114300" simplePos="0" relativeHeight="251659264" behindDoc="0" locked="0" layoutInCell="1" hidden="0" allowOverlap="1" wp14:anchorId="4BC260E9" wp14:editId="7B0CB69D">
+            <wp:simplePos x="0" y="0"/>
+            <wp:positionH relativeFrom="column">
+              <wp:posOffset>2458085</wp:posOffset>
+            </wp:positionH>
+            <wp:positionV relativeFrom="paragraph">
+              <wp:posOffset>243205</wp:posOffset>
+            </wp:positionV>
+            <wp:extent cx="4227830" cy="2219960"/>
+            <wp:effectExtent l="0" t="0" r="1270" b="8890"/>
+            <wp:wrapSquare wrapText="bothSides" distT="114300" distB="114300" distL="114300" distR="114300"/>
+            <wp:docPr id="6" name="image5.png"/>
+            <wp:cNvGraphicFramePr/>
+            <a:graphic xmlns:a="http://schemas.openxmlformats.org/drawingml/2006/main">
+              <a:graphicData uri="http://schemas.openxmlformats.org/drawingml/2006/picture">
+                <pic:pic xmlns:pic="http://schemas.openxmlformats.org/drawingml/2006/picture">
+                  <pic:nvPicPr>
+                    <pic:cNvPr id="0" name="image5.png"/>
+                    <pic:cNvPicPr preferRelativeResize="0"/>
+                  </pic:nvPicPr>
+                  <pic:blipFill>
+                    <a:blip r:embed="rId11"/>
+                    <a:srcRect/>
+                    <a:stretch>
+                      <a:fillRect/>
+                    </a:stretch>
+                  </pic:blipFill>
+                  <pic:spPr>
+                    <a:xfrm>
+                      <a:off x="0" y="0"/>
+                      <a:ext cx="4227830" cy="2219960"/>
+                    </a:xfrm>
+                    <a:prstGeom prst="rect">
+                      <a:avLst/>
+                    </a:prstGeom>
+                    <a:ln/>
+                  </pic:spPr>
+                </pic:pic>
+              </a:graphicData>
+            </a:graphic>
+            <wp14:sizeRelV relativeFrom="margin">
+              <wp14:pctHeight>0</wp14:pctHeight>
+            </wp14:sizeRelV>
+          </wp:anchor>
+        </w:drawing>
+      </w:r>
       <w:r>
         <w:rPr>
           <w:b/>
@@ -2313,7 +2512,7 @@
         <mc:AlternateContent>
           <mc:Choice Requires="wps">
             <w:drawing>
-              <wp:anchor distT="0" distB="0" distL="114300" distR="114300" simplePos="0" relativeHeight="251664384" behindDoc="0" locked="0" layoutInCell="1" allowOverlap="1" wp14:anchorId="39BAB620" wp14:editId="4AE9C317">
+              <wp:anchor distT="0" distB="0" distL="114300" distR="114300" simplePos="0" relativeHeight="251664384" behindDoc="0" locked="0" layoutInCell="1" allowOverlap="1" wp14:anchorId="3ECA5726" wp14:editId="737E34F4">
                 <wp:simplePos x="0" y="0"/>
                 <wp:positionH relativeFrom="column">
                   <wp:posOffset>2457450</wp:posOffset>
@@ -2384,7 +2583,7 @@
           </mc:Choice>
           <mc:Fallback>
             <w:pict>
-              <v:shape w14:anchorId="39BAB620" id="Text Box 12" o:spid="_x0000_s1027" type="#_x0000_t202" style="position:absolute;left:0;text-align:left;margin-left:193.5pt;margin-top:198.35pt;width:332.95pt;height:.05pt;z-index:251664384;visibility:visible;mso-wrap-style:square;mso-wrap-distance-left:9pt;mso-wrap-distance-top:0;mso-wrap-distance-right:9pt;mso-wrap-distance-bottom:0;mso-position-horizontal:absolute;mso-position-horizontal-relative:text;mso-position-vertical:absolute;mso-position-vertical-relative:text;v-text-anchor:top" o:gfxdata="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" stroked="f">
+              <v:shape w14:anchorId="3ECA5726" id="Text Box 12" o:spid="_x0000_s1027" type="#_x0000_t202" style="position:absolute;left:0;text-align:left;margin-left:193.5pt;margin-top:198.35pt;width:332.95pt;height:.05pt;z-index:251664384;visibility:visible;mso-wrap-style:square;mso-wrap-distance-left:9pt;mso-wrap-distance-top:0;mso-wrap-distance-right:9pt;mso-wrap-distance-bottom:0;mso-position-horizontal:absolute;mso-position-horizontal-relative:text;mso-position-vertical:absolute;mso-position-vertical-relative:text;v-text-anchor:top" o:gfxdata="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" stroked="f">
                 <v:textbox style="mso-fit-shape-to-text:t" inset="0,0,0,0">
                   <w:txbxContent>
                     <w:p>
@@ -2416,54 +2615,6 @@
           </mc:Fallback>
         </mc:AlternateContent>
       </w:r>
-      <w:r>
-        <w:rPr>
-          <w:noProof/>
-        </w:rPr>
-        <w:drawing>
-          <wp:anchor distT="114300" distB="114300" distL="114300" distR="114300" simplePos="0" relativeHeight="251659264" behindDoc="0" locked="0" layoutInCell="1" hidden="0" allowOverlap="1" wp14:anchorId="04EE1E8E" wp14:editId="3E16CEDB">
-            <wp:simplePos x="0" y="0"/>
-            <wp:positionH relativeFrom="column">
-              <wp:posOffset>2457450</wp:posOffset>
-            </wp:positionH>
-            <wp:positionV relativeFrom="paragraph">
-              <wp:posOffset>142875</wp:posOffset>
-            </wp:positionV>
-            <wp:extent cx="4228746" cy="2319338"/>
-            <wp:effectExtent l="0" t="0" r="0" b="0"/>
-            <wp:wrapSquare wrapText="bothSides" distT="114300" distB="114300" distL="114300" distR="114300"/>
-            <wp:docPr id="7" name="image10.png"/>
-            <wp:cNvGraphicFramePr/>
-            <a:graphic xmlns:a="http://schemas.openxmlformats.org/drawingml/2006/main">
-              <a:graphicData uri="http://schemas.openxmlformats.org/drawingml/2006/picture">
-                <pic:pic xmlns:pic="http://schemas.openxmlformats.org/drawingml/2006/picture">
-                  <pic:nvPicPr>
-                    <pic:cNvPr id="0" name="image10.png"/>
-                    <pic:cNvPicPr preferRelativeResize="0"/>
-                  </pic:nvPicPr>
-                  <pic:blipFill>
-                    <a:blip r:embed="rId11"/>
-                    <a:srcRect/>
-                    <a:stretch>
-                      <a:fillRect/>
-                    </a:stretch>
-                  </pic:blipFill>
-                  <pic:spPr>
-                    <a:xfrm>
-                      <a:off x="0" y="0"/>
-                      <a:ext cx="4228746" cy="2319338"/>
-                    </a:xfrm>
-                    <a:prstGeom prst="rect">
-                      <a:avLst/>
-                    </a:prstGeom>
-                    <a:ln/>
-                  </pic:spPr>
-                </pic:pic>
-              </a:graphicData>
-            </a:graphic>
-          </wp:anchor>
-        </w:drawing>
-      </w:r>
     </w:p>
     <w:p>
       <w:pPr>
@@ -2480,7 +2631,23 @@
           <w:szCs w:val="21"/>
           <w:lang w:val="en-GB"/>
         </w:rPr>
-        <w:t>If we make a similar comparison for the MPAA ratings (Figure 2.2) we also find that overall IMDB and Audience tend to give more positive reviews than Critics. However, the scores given by all sources are not that different one from another in the majority of the MPAA ratings (exceptions being the extreme Critics score for NC-17 and PG-13). Therefore, there is not enough evidence to say that there is a significant difference in the score according to the MPAA rating.</w:t>
+        <w:t>If we make a similar comparison for the MPAA ratings (Figure 2.2) we also find that overall IMDB and Audience tend to give more positive revie</w:t>
+      </w:r>
+      <w:r>
+        <w:rPr>
+          <w:sz w:val="21"/>
+          <w:szCs w:val="21"/>
+          <w:lang w:val="en-GB"/>
+        </w:rPr>
+        <w:t>ws than Critics. However, the scores given by all sources are not that different one from another in the majority of the MPAA ratings (exceptions being the extreme Critics score for NC-17 and PG-13). Therefore, there is not enough evidence to say that ther</w:t>
+      </w:r>
+      <w:r>
+        <w:rPr>
+          <w:sz w:val="21"/>
+          <w:szCs w:val="21"/>
+          <w:lang w:val="en-GB"/>
+        </w:rPr>
+        <w:t>e is a significant difference in the score according to the MPAA rating.</w:t>
       </w:r>
     </w:p>
     <w:p>
@@ -2498,8 +2665,8 @@
           <w:lang w:val="en-GB"/>
         </w:rPr>
       </w:pPr>
-      <w:bookmarkStart w:id="13" w:name="_3oj9jrwzknaw" w:colFirst="0" w:colLast="0"/>
-      <w:bookmarkEnd w:id="13"/>
+      <w:bookmarkStart w:id="14" w:name="_3oj9jrwzknaw" w:colFirst="0" w:colLast="0"/>
+      <w:bookmarkEnd w:id="14"/>
       <w:r>
         <w:rPr>
           <w:sz w:val="26"/>
@@ -2523,13 +2690,32 @@
           <w:szCs w:val="21"/>
           <w:lang w:val="en-GB"/>
         </w:rPr>
-        <w:t>We can see (Figure 3.1) that movies nominated for Best Movie receive higher scores, which makes sense. Since all the Best Movies in the dataset had an actor/actress or director who had received an award, we were interested in seeing if there was a relationship between these awards and the Best Movie Oscar. It turns out that only the Best Director award seems to be improving the score. This deduction makes sense, since actors are only responsible for playing their roles whereas the director’s decisions involve all the elements of a film.</w:t>
+        <w:t>We can see (Figure 3.1) that movies nominated for Best Movie receive higher scores, which makes sense. Since all t</w:t>
+      </w:r>
+      <w:r>
+        <w:rPr>
+          <w:sz w:val="21"/>
+          <w:szCs w:val="21"/>
+          <w:lang w:val="en-GB"/>
+        </w:rPr>
+        <w:t>he Best Movies in the dataset had an actor/actress or director who had received an award, we were interested in seeing if there was a relationship between these awards and the Best Movie Oscar. It turns out that only the Best Director award seems to be imp</w:t>
+      </w:r>
+      <w:r>
+        <w:rPr>
+          <w:sz w:val="21"/>
+          <w:szCs w:val="21"/>
+          <w:lang w:val="en-GB"/>
+        </w:rPr>
+        <w:t>roving the score. This deduction makes sense, since actors are only responsible for playing their roles whereas the director’s decisions involve all the elements of a film.</w:t>
       </w:r>
     </w:p>
     <w:p>
       <w:pPr>
-        <w:keepNext/>
+        <w:pStyle w:val="Caption"/>
         <w:jc w:val="center"/>
+        <w:rPr>
+          <w:lang w:val="en-GB"/>
+        </w:rPr>
       </w:pPr>
       <w:r>
         <w:rPr>
@@ -2537,16 +2723,16 @@
         </w:rPr>
         <w:lastRenderedPageBreak/>
         <w:drawing>
-          <wp:inline distT="114300" distB="114300" distL="114300" distR="114300" wp14:anchorId="0C0A73EA" wp14:editId="080D8F02">
+          <wp:inline distT="114300" distB="114300" distL="114300" distR="114300" wp14:anchorId="206490AC" wp14:editId="4D0EDA38">
             <wp:extent cx="6332400" cy="2108200"/>
             <wp:effectExtent l="0" t="0" r="0" b="0"/>
-            <wp:docPr id="6" name="image9.png"/>
+            <wp:docPr id="5" name="image4.png"/>
             <wp:cNvGraphicFramePr/>
             <a:graphic xmlns:a="http://schemas.openxmlformats.org/drawingml/2006/main">
               <a:graphicData uri="http://schemas.openxmlformats.org/drawingml/2006/picture">
                 <pic:pic xmlns:pic="http://schemas.openxmlformats.org/drawingml/2006/picture">
                   <pic:nvPicPr>
-                    <pic:cNvPr id="0" name="image9.png"/>
+                    <pic:cNvPr id="0" name="image4.png"/>
                     <pic:cNvPicPr preferRelativeResize="0"/>
                   </pic:nvPicPr>
                   <pic:blipFill>
@@ -2572,15 +2758,12 @@
           </wp:inline>
         </w:drawing>
       </w:r>
-    </w:p>
-    <w:p>
-      <w:pPr>
-        <w:pStyle w:val="Caption"/>
-        <w:jc w:val="center"/>
-        <w:rPr>
-          <w:lang w:val="en-GB"/>
-        </w:rPr>
-      </w:pPr>
+      <w:r>
+        <w:rPr>
+          <w:lang w:val="en-GB"/>
+        </w:rPr>
+        <w:t xml:space="preserve"> </w:t>
+      </w:r>
       <w:r>
         <w:rPr>
           <w:lang w:val="en-GB"/>
@@ -2612,15 +2795,23 @@
           <w:lang w:val="en-GB"/>
         </w:rPr>
       </w:pPr>
-      <w:bookmarkStart w:id="14" w:name="_net6iqjmtvi6" w:colFirst="0" w:colLast="0"/>
-      <w:bookmarkEnd w:id="14"/>
+      <w:bookmarkStart w:id="15" w:name="_net6iqjmtvi6" w:colFirst="0" w:colLast="0"/>
+      <w:bookmarkEnd w:id="15"/>
       <w:r>
         <w:rPr>
           <w:sz w:val="26"/>
           <w:szCs w:val="26"/>
           <w:lang w:val="en-GB"/>
         </w:rPr>
-        <w:t xml:space="preserve"> What are the trends over the years?</w:t>
+        <w:t xml:space="preserve"> </w:t>
+      </w:r>
+      <w:r>
+        <w:rPr>
+          <w:sz w:val="26"/>
+          <w:szCs w:val="26"/>
+          <w:lang w:val="en-GB"/>
+        </w:rPr>
+        <w:t>What are the trends over the years?</w:t>
       </w:r>
     </w:p>
     <w:p>
@@ -2635,14 +2826,21 @@
           <w:lang w:val="en-GB"/>
         </w:rPr>
       </w:pPr>
-      <w:bookmarkStart w:id="15" w:name="_8lyprlhshv4t" w:colFirst="0" w:colLast="0"/>
-      <w:bookmarkEnd w:id="15"/>
+      <w:bookmarkStart w:id="16" w:name="_8lyprlhshv4t" w:colFirst="0" w:colLast="0"/>
+      <w:bookmarkEnd w:id="16"/>
       <w:r>
         <w:rPr>
           <w:b/>
           <w:lang w:val="en-GB"/>
         </w:rPr>
-        <w:t xml:space="preserve"> Which is the preferred month for releases? How does this change over the years?</w:t>
+        <w:t xml:space="preserve"> Which is the preferred month for releases?</w:t>
+      </w:r>
+      <w:r>
+        <w:rPr>
+          <w:b/>
+          <w:lang w:val="en-GB"/>
+        </w:rPr>
+        <w:t xml:space="preserve"> How does this change over the years?</w:t>
       </w:r>
     </w:p>
     <w:p>
@@ -2661,24 +2859,24 @@
           <w:noProof/>
         </w:rPr>
         <w:drawing>
-          <wp:anchor distT="114300" distB="114300" distL="114300" distR="114300" simplePos="0" relativeHeight="251660288" behindDoc="0" locked="0" layoutInCell="1" hidden="0" allowOverlap="1" wp14:anchorId="0B33FFA5" wp14:editId="64E30E18">
+          <wp:anchor distT="114300" distB="114300" distL="114300" distR="114300" simplePos="0" relativeHeight="251660288" behindDoc="0" locked="0" layoutInCell="1" hidden="0" allowOverlap="1" wp14:anchorId="350F9046" wp14:editId="311E992F">
             <wp:simplePos x="0" y="0"/>
             <wp:positionH relativeFrom="column">
-              <wp:posOffset>-163830</wp:posOffset>
+              <wp:posOffset>-163195</wp:posOffset>
             </wp:positionH>
             <wp:positionV relativeFrom="paragraph">
-              <wp:posOffset>141605</wp:posOffset>
+              <wp:posOffset>133350</wp:posOffset>
             </wp:positionV>
-            <wp:extent cx="3592830" cy="2537460"/>
-            <wp:effectExtent l="0" t="0" r="7620" b="0"/>
+            <wp:extent cx="3489960" cy="2465070"/>
+            <wp:effectExtent l="0" t="0" r="0" b="0"/>
             <wp:wrapSquare wrapText="bothSides" distT="114300" distB="114300" distL="114300" distR="114300"/>
-            <wp:docPr id="1" name="image2.png"/>
+            <wp:docPr id="1" name="image1.png"/>
             <wp:cNvGraphicFramePr/>
             <a:graphic xmlns:a="http://schemas.openxmlformats.org/drawingml/2006/main">
               <a:graphicData uri="http://schemas.openxmlformats.org/drawingml/2006/picture">
                 <pic:pic xmlns:pic="http://schemas.openxmlformats.org/drawingml/2006/picture">
                   <pic:nvPicPr>
-                    <pic:cNvPr id="0" name="image2.png"/>
+                    <pic:cNvPr id="0" name="image1.png"/>
                     <pic:cNvPicPr preferRelativeResize="0"/>
                   </pic:nvPicPr>
                   <pic:blipFill>
@@ -2691,7 +2889,7 @@
                   <pic:spPr>
                     <a:xfrm>
                       <a:off x="0" y="0"/>
-                      <a:ext cx="3592830" cy="2537460"/>
+                      <a:ext cx="3489960" cy="2465070"/>
                     </a:xfrm>
                     <a:prstGeom prst="rect">
                       <a:avLst/>
@@ -2748,7 +2946,7 @@
           <w:szCs w:val="21"/>
           <w:lang w:val="en-GB"/>
         </w:rPr>
-        <w:t xml:space="preserve"> We can see a "pattern" emerge </w:t>
+        <w:t xml:space="preserve"> We can see a pattern emerge with </w:t>
       </w:r>
       <w:proofErr w:type="gramStart"/>
       <w:r>
@@ -2766,7 +2964,15 @@
           <w:szCs w:val="21"/>
           <w:lang w:val="en-GB"/>
         </w:rPr>
-        <w:t xml:space="preserve"> releases occurring in the months of January, June, October and December (holiday seasons). To investigate if this trend exists across decades, we broke down the results into multiple plots (Figure 4.2). By comparing these </w:t>
+        <w:t xml:space="preserve"> releases occurring in the mont</w:t>
+      </w:r>
+      <w:r>
+        <w:rPr>
+          <w:sz w:val="21"/>
+          <w:szCs w:val="21"/>
+          <w:lang w:val="en-GB"/>
+        </w:rPr>
+        <w:t xml:space="preserve">hs of January, June, October and December (holiday seasons). To investigate if this trend exists across decades, we broke down the results into multiple plots (Figure 4.2). By comparing these </w:t>
       </w:r>
       <w:r>
         <w:rPr>
@@ -2782,7 +2988,15 @@
           <w:szCs w:val="21"/>
           <w:lang w:val="en-GB"/>
         </w:rPr>
-        <w:t xml:space="preserve"> it is clearly seen that some decades vary in the percentage of releases for each month, but that overall, almost all decades share the previously stated months as the most popular for releases.</w:t>
+        <w:t xml:space="preserve"> it is clearly seen that some decades vary in the percenta</w:t>
+      </w:r>
+      <w:r>
+        <w:rPr>
+          <w:sz w:val="21"/>
+          <w:szCs w:val="21"/>
+          <w:lang w:val="en-GB"/>
+        </w:rPr>
+        <w:t>ge of releases for each month, but that overall, almost all decades share the previously stated months as the most popular for releases.</w:t>
       </w:r>
       <w:r>
         <w:rPr>
@@ -2791,7 +3005,7 @@
         <mc:AlternateContent>
           <mc:Choice Requires="wps">
             <w:drawing>
-              <wp:anchor distT="0" distB="0" distL="114300" distR="114300" simplePos="0" relativeHeight="251666432" behindDoc="0" locked="0" layoutInCell="1" allowOverlap="1" wp14:anchorId="75A08E8D" wp14:editId="2B899D47">
+              <wp:anchor distT="0" distB="0" distL="114300" distR="114300" simplePos="0" relativeHeight="251666432" behindDoc="0" locked="0" layoutInCell="1" allowOverlap="1" wp14:anchorId="678D66F7" wp14:editId="36B4117C">
                 <wp:simplePos x="0" y="0"/>
                 <wp:positionH relativeFrom="column">
                   <wp:posOffset>-161290</wp:posOffset>
@@ -2842,7 +3056,14 @@
                                 <w:rFonts w:asciiTheme="minorHAnsi" w:hAnsiTheme="minorHAnsi"/>
                                 <w:lang w:val="en-GB"/>
                               </w:rPr>
-                              <w:t>Figure 4.1 Percentage of movies released by month each decade</w:t>
+                              <w:t>Figure 4.1 Percentage of movies released by month each decad</w:t>
+                            </w:r>
+                            <w:r>
+                              <w:rPr>
+                                <w:rFonts w:asciiTheme="minorHAnsi" w:hAnsiTheme="minorHAnsi"/>
+                                <w:lang w:val="en-GB"/>
+                              </w:rPr>
+                              <w:t>e.</w:t>
                             </w:r>
                           </w:p>
                         </w:txbxContent>
@@ -2861,7 +3082,7 @@
           </mc:Choice>
           <mc:Fallback>
             <w:pict>
-              <v:shape w14:anchorId="75A08E8D" id="Text Box 13" o:spid="_x0000_s1028" type="#_x0000_t202" style="position:absolute;left:0;text-align:left;margin-left:-12.7pt;margin-top:209.05pt;width:273.65pt;height:.05pt;z-index:251666432;visibility:visible;mso-wrap-style:square;mso-wrap-distance-left:9pt;mso-wrap-distance-top:0;mso-wrap-distance-right:9pt;mso-wrap-distance-bottom:0;mso-position-horizontal:absolute;mso-position-horizontal-relative:text;mso-position-vertical:absolute;mso-position-vertical-relative:text;v-text-anchor:top" o:gfxdata="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" stroked="f">
+              <v:shape w14:anchorId="678D66F7" id="Text Box 13" o:spid="_x0000_s1028" type="#_x0000_t202" style="position:absolute;left:0;text-align:left;margin-left:-12.7pt;margin-top:209.05pt;width:273.65pt;height:.05pt;z-index:251666432;visibility:visible;mso-wrap-style:square;mso-wrap-distance-left:9pt;mso-wrap-distance-top:0;mso-wrap-distance-right:9pt;mso-wrap-distance-bottom:0;mso-position-horizontal:absolute;mso-position-horizontal-relative:text;mso-position-vertical:absolute;mso-position-vertical-relative:text;v-text-anchor:top" o:gfxdata="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" stroked="f">
                 <v:textbox style="mso-fit-shape-to-text:t" inset="0,0,0,0">
                   <w:txbxContent>
                     <w:p>
@@ -2881,7 +3102,14 @@
                           <w:rFonts w:asciiTheme="minorHAnsi" w:hAnsiTheme="minorHAnsi"/>
                           <w:lang w:val="en-GB"/>
                         </w:rPr>
-                        <w:t>Figure 4.1 Percentage of movies released by month each decade</w:t>
+                        <w:t>Figure 4.1 Percentage of movies released by month each decad</w:t>
+                      </w:r>
+                      <w:r>
+                        <w:rPr>
+                          <w:rFonts w:asciiTheme="minorHAnsi" w:hAnsiTheme="minorHAnsi"/>
+                          <w:lang w:val="en-GB"/>
+                        </w:rPr>
+                        <w:t>e.</w:t>
                       </w:r>
                     </w:p>
                   </w:txbxContent>
@@ -2907,7 +3135,6 @@
     </w:p>
     <w:p>
       <w:pPr>
-        <w:keepNext/>
         <w:jc w:val="center"/>
       </w:pPr>
       <w:r>
@@ -2915,16 +3142,16 @@
           <w:noProof/>
         </w:rPr>
         <w:drawing>
-          <wp:inline distT="114300" distB="114300" distL="114300" distR="114300" wp14:anchorId="59636F8E" wp14:editId="56BB6E5B">
-            <wp:extent cx="6290875" cy="2308860"/>
-            <wp:effectExtent l="0" t="0" r="0" b="0"/>
-            <wp:docPr id="2" name="image6.png"/>
+          <wp:inline distT="114300" distB="114300" distL="114300" distR="114300" wp14:anchorId="57D83752" wp14:editId="1CCF2D9E">
+            <wp:extent cx="6685351" cy="2453640"/>
+            <wp:effectExtent l="0" t="0" r="1270" b="3810"/>
+            <wp:docPr id="2" name="image2.png"/>
             <wp:cNvGraphicFramePr/>
             <a:graphic xmlns:a="http://schemas.openxmlformats.org/drawingml/2006/main">
               <a:graphicData uri="http://schemas.openxmlformats.org/drawingml/2006/picture">
                 <pic:pic xmlns:pic="http://schemas.openxmlformats.org/drawingml/2006/picture">
                   <pic:nvPicPr>
-                    <pic:cNvPr id="0" name="image6.png"/>
+                    <pic:cNvPr id="0" name="image2.png"/>
                     <pic:cNvPicPr preferRelativeResize="0"/>
                   </pic:nvPicPr>
                   <pic:blipFill>
@@ -2937,7 +3164,7 @@
                   <pic:spPr>
                     <a:xfrm>
                       <a:off x="0" y="0"/>
-                      <a:ext cx="6423763" cy="2357632"/>
+                      <a:ext cx="6703042" cy="2460133"/>
                     </a:xfrm>
                     <a:prstGeom prst="rect">
                       <a:avLst/>
@@ -2963,13 +3190,7 @@
         <w:rPr>
           <w:lang w:val="en-GB"/>
         </w:rPr>
-        <w:t xml:space="preserve">Figure 4.2 </w:t>
-      </w:r>
-      <w:r>
-        <w:rPr>
-          <w:lang w:val="en-GB"/>
-        </w:rPr>
-        <w:t>Percentage of movies r</w:t>
+        <w:t>Figure 4.2 Percentage of movies r</w:t>
       </w:r>
       <w:r>
         <w:rPr>
@@ -2977,14 +3198,6 @@
         </w:rPr>
         <w:t>eleased by month separated by decade.</w:t>
       </w:r>
-    </w:p>
-    <w:p>
-      <w:pPr>
-        <w:jc w:val="center"/>
-        <w:rPr>
-          <w:lang w:val="en-GB"/>
-        </w:rPr>
-      </w:pPr>
     </w:p>
     <w:p>
       <w:pPr>
@@ -2999,15 +3212,22 @@
           <w:lang w:val="en-GB"/>
         </w:rPr>
       </w:pPr>
-      <w:bookmarkStart w:id="16" w:name="_wbpzuf98mki6" w:colFirst="0" w:colLast="0"/>
-      <w:bookmarkEnd w:id="16"/>
+      <w:bookmarkStart w:id="17" w:name="_wbpzuf98mki6" w:colFirst="0" w:colLast="0"/>
+      <w:bookmarkEnd w:id="17"/>
       <w:r>
         <w:rPr>
           <w:b/>
           <w:lang w:val="en-GB"/>
         </w:rPr>
         <w:lastRenderedPageBreak/>
-        <w:t>Do older films tend to have a higher score/number of IMDB votes?</w:t>
+        <w:t>D</w:t>
+      </w:r>
+      <w:r>
+        <w:rPr>
+          <w:b/>
+          <w:lang w:val="en-GB"/>
+        </w:rPr>
+        <w:t>o older films tend to have a higher score/number of IMDB votes?</w:t>
       </w:r>
     </w:p>
     <w:p>
@@ -3027,7 +3247,15 @@
           <w:szCs w:val="21"/>
           <w:lang w:val="en-GB"/>
         </w:rPr>
-        <w:t>We have plotted the number of IMDB votes available in the data set against the date of each film. Additionally, we have plotted the ratings over the years to see if there was any kind of drastic change.</w:t>
+        <w:t>We have plotted the number of IMDB votes availabl</w:t>
+      </w:r>
+      <w:r>
+        <w:rPr>
+          <w:sz w:val="21"/>
+          <w:szCs w:val="21"/>
+          <w:lang w:val="en-GB"/>
+        </w:rPr>
+        <w:t>e in the data set against the date of each film. Additionally, we have plotted the ratings over the years to see if there was any kind of drastic change.</w:t>
       </w:r>
     </w:p>
     <w:p>
@@ -3047,7 +3275,31 @@
           <w:szCs w:val="21"/>
           <w:lang w:val="en-GB"/>
         </w:rPr>
-        <w:t xml:space="preserve">Looking at Figure 4.3 we can see a higher variance in the number of votes for movies created before the introduction of IMDB in 1990. We believe the variance is caused due to certain older movies being regarded as “classics” meaning people from future generations have greater exposure to them, thus more people </w:t>
+        <w:t>Looking at Figure 4.3</w:t>
+      </w:r>
+      <w:r>
+        <w:rPr>
+          <w:sz w:val="21"/>
+          <w:szCs w:val="21"/>
+          <w:lang w:val="en-GB"/>
+        </w:rPr>
+        <w:t>.a</w:t>
+      </w:r>
+      <w:r>
+        <w:rPr>
+          <w:sz w:val="21"/>
+          <w:szCs w:val="21"/>
+          <w:lang w:val="en-GB"/>
+        </w:rPr>
+        <w:t xml:space="preserve"> we can see a higher variance in the number of votes for movies created before th</w:t>
+      </w:r>
+      <w:r>
+        <w:rPr>
+          <w:sz w:val="21"/>
+          <w:szCs w:val="21"/>
+          <w:lang w:val="en-GB"/>
+        </w:rPr>
+        <w:t xml:space="preserve">e introduction of IMDB in 1990. We believe the variance is caused due to certain older movies being regarded as “classics” meaning people from future generations have greater exposure to them, thus more people </w:t>
       </w:r>
       <w:proofErr w:type="gramStart"/>
       <w:r>
@@ -3065,7 +3317,23 @@
           <w:szCs w:val="21"/>
           <w:lang w:val="en-GB"/>
         </w:rPr>
-        <w:t xml:space="preserve"> review the film. While movies from the same era that are not as well regarded will not have the same level of exposure, thus have a lower number of votes. As the graph moves through the years toward more recent times, when IMDB was in existence at the same time of the movie releases, the average number of votes increases. The decrease in number at the end of the graph could be explained that the movie had not been released long before the dataset was created so the movie had not yet had great exposure.</w:t>
+        <w:t xml:space="preserve"> review the film. While movies from</w:t>
+      </w:r>
+      <w:r>
+        <w:rPr>
+          <w:sz w:val="21"/>
+          <w:szCs w:val="21"/>
+          <w:lang w:val="en-GB"/>
+        </w:rPr>
+        <w:t xml:space="preserve"> the same era that are not as well regarded will not have the same level of exposure, thus have a lower number of votes. As the graph moves through the years toward more recent times, when IMDB was in existence at the same time of the movie releases, the a</w:t>
+      </w:r>
+      <w:r>
+        <w:rPr>
+          <w:sz w:val="21"/>
+          <w:szCs w:val="21"/>
+          <w:lang w:val="en-GB"/>
+        </w:rPr>
+        <w:t>verage number of votes increases which is expected with our reasoning. The decrease in number at the end of the graph could be explained that the movie had not been released long before the dataset was created so had not yet had great exposure.</w:t>
       </w:r>
     </w:p>
     <w:p>
@@ -3085,11 +3353,44 @@
           <w:szCs w:val="21"/>
           <w:lang w:val="en-GB"/>
         </w:rPr>
-        <w:t>It is shown in Figure 4.4 that the larger number of votes in later years has not had a great effect on movie rating.  There has been little fluctuation over the years, and any variances we perceive is due to random variation in the ratings, as the score difference over the years has been minimal (approximately 0.6).</w:t>
+        <w:t>It is shown</w:t>
+      </w:r>
+      <w:r>
+        <w:rPr>
+          <w:sz w:val="21"/>
+          <w:szCs w:val="21"/>
+          <w:lang w:val="en-GB"/>
+        </w:rPr>
+        <w:t xml:space="preserve"> in Figure 4.</w:t>
+      </w:r>
+      <w:r>
+        <w:rPr>
+          <w:sz w:val="21"/>
+          <w:szCs w:val="21"/>
+          <w:lang w:val="en-GB"/>
+        </w:rPr>
+        <w:t>3.b</w:t>
+      </w:r>
+      <w:r>
+        <w:rPr>
+          <w:sz w:val="21"/>
+          <w:szCs w:val="21"/>
+          <w:lang w:val="en-GB"/>
+        </w:rPr>
+        <w:t xml:space="preserve"> that the larger number of votes in later years has not had a great effect on movie rating.  There has been little fluctuation over the years, and any variances we perceive is due to random variation in the ratings, as the score difference ov</w:t>
+      </w:r>
+      <w:r>
+        <w:rPr>
+          <w:sz w:val="21"/>
+          <w:szCs w:val="21"/>
+          <w:lang w:val="en-GB"/>
+        </w:rPr>
+        <w:t>er the years has been minimal (approximately 0.6).</w:t>
       </w:r>
     </w:p>
     <w:p>
       <w:pPr>
+        <w:pStyle w:val="Caption"/>
         <w:keepNext/>
         <w:jc w:val="center"/>
       </w:pPr>
@@ -3098,16 +3399,16 @@
           <w:noProof/>
         </w:rPr>
         <w:drawing>
-          <wp:inline distT="114300" distB="114300" distL="114300" distR="114300" wp14:anchorId="6F8575BE" wp14:editId="6E02EE4F">
-            <wp:extent cx="5372100" cy="1723849"/>
+          <wp:inline distT="114300" distB="114300" distL="114300" distR="114300" wp14:anchorId="31C69B6C" wp14:editId="2B4557C6">
+            <wp:extent cx="6713220" cy="2154200"/>
             <wp:effectExtent l="0" t="0" r="0" b="0"/>
-            <wp:docPr id="10" name="image5.png"/>
+            <wp:docPr id="9" name="image9.png"/>
             <wp:cNvGraphicFramePr/>
             <a:graphic xmlns:a="http://schemas.openxmlformats.org/drawingml/2006/main">
               <a:graphicData uri="http://schemas.openxmlformats.org/drawingml/2006/picture">
                 <pic:pic xmlns:pic="http://schemas.openxmlformats.org/drawingml/2006/picture">
                   <pic:nvPicPr>
-                    <pic:cNvPr id="0" name="image5.png"/>
+                    <pic:cNvPr id="0" name="image9.png"/>
                     <pic:cNvPicPr preferRelativeResize="0"/>
                   </pic:nvPicPr>
                   <pic:blipFill>
@@ -3120,7 +3421,7 @@
                   <pic:spPr>
                     <a:xfrm>
                       <a:off x="0" y="0"/>
-                      <a:ext cx="5541817" cy="1778310"/>
+                      <a:ext cx="6792769" cy="2179726"/>
                     </a:xfrm>
                     <a:prstGeom prst="rect">
                       <a:avLst/>
@@ -3160,28 +3461,33 @@
         <w:pStyle w:val="Heading2"/>
         <w:numPr>
           <w:ilvl w:val="0"/>
-          <w:numId w:val="2"/>
+          <w:numId w:val="1"/>
         </w:numPr>
-        <w:tabs>
-          <w:tab w:val="right" w:pos="9405"/>
-        </w:tabs>
         <w:spacing w:before="160"/>
-        <w:ind w:left="0"/>
+        <w:ind w:left="141"/>
         <w:rPr>
           <w:sz w:val="26"/>
           <w:szCs w:val="26"/>
           <w:lang w:val="en-GB"/>
         </w:rPr>
       </w:pPr>
-      <w:bookmarkStart w:id="17" w:name="_ogcf1vyov4n" w:colFirst="0" w:colLast="0"/>
-      <w:bookmarkEnd w:id="17"/>
+      <w:bookmarkStart w:id="18" w:name="_ogcf1vyov4n" w:colFirst="0" w:colLast="0"/>
+      <w:bookmarkEnd w:id="18"/>
       <w:r>
         <w:rPr>
           <w:sz w:val="26"/>
           <w:szCs w:val="26"/>
           <w:lang w:val="en-GB"/>
         </w:rPr>
-        <w:t>Do scores of movies directed by Oscar winning directors have any trend?</w:t>
+        <w:t>D</w:t>
+      </w:r>
+      <w:r>
+        <w:rPr>
+          <w:sz w:val="26"/>
+          <w:szCs w:val="26"/>
+          <w:lang w:val="en-GB"/>
+        </w:rPr>
+        <w:t>o scores of movies directed by Oscar winning directors have any trend?</w:t>
       </w:r>
     </w:p>
     <w:p>
@@ -3214,7 +3520,31 @@
           <w:szCs w:val="21"/>
           <w:lang w:val="en-GB"/>
         </w:rPr>
-        <w:t xml:space="preserve"> we visualized if the likelihood of winning a director Oscar could be predicted by the tread of a director review scores. By plotting each director’s movie releases against the three different score categories we can see that the comparisons between the groups vary but they approximately show the same positive trajectory for the directors over the years. To see if these trends indicated likelihood of winning an Oscar, the years each director has won the best direct award were added to the plot using vertical lines. Unfortunately, due to the lack of data available in the dataset it is not possible to confidently determine any information, thus we are not able to answer the question we proposed. Due to space restrictions the graph has not been included in this report but can be seen within the attached code.</w:t>
+        <w:t xml:space="preserve"> we visualized if the likelihood of winning a director Oscar could be predicted by the tread of a director review scores. By plotting each director’s movie releases against the three different score categories we can see that the com</w:t>
+      </w:r>
+      <w:r>
+        <w:rPr>
+          <w:sz w:val="21"/>
+          <w:szCs w:val="21"/>
+          <w:lang w:val="en-GB"/>
+        </w:rPr>
+        <w:t>parisons between the groups vary but they approximately show the same positive trajectory for the directors over the years. To see if these trends indicated likelihood of winning an Oscar, the years each director has won the best direct award were added to</w:t>
+      </w:r>
+      <w:r>
+        <w:rPr>
+          <w:sz w:val="21"/>
+          <w:szCs w:val="21"/>
+          <w:lang w:val="en-GB"/>
+        </w:rPr>
+        <w:t xml:space="preserve"> the plot using vertical lines. Unfortunately, due to the lack of data available in the dataset it is not possible to confidently determine any information, thus we are not able to answer the question we proposed. Due to space restrictions the graph has no</w:t>
+      </w:r>
+      <w:r>
+        <w:rPr>
+          <w:sz w:val="21"/>
+          <w:szCs w:val="21"/>
+          <w:lang w:val="en-GB"/>
+        </w:rPr>
+        <w:t>t been included in this report but can be seen within the attached code.</w:t>
       </w:r>
     </w:p>
     <w:p>
@@ -3232,8 +3562,8 @@
           <w:lang w:val="en-GB"/>
         </w:rPr>
       </w:pPr>
-      <w:bookmarkStart w:id="18" w:name="_n92o6gjis4o3" w:colFirst="0" w:colLast="0"/>
-      <w:bookmarkEnd w:id="18"/>
+      <w:bookmarkStart w:id="19" w:name="_n92o6gjis4o3" w:colFirst="0" w:colLast="0"/>
+      <w:bookmarkEnd w:id="19"/>
       <w:r>
         <w:rPr>
           <w:lang w:val="en-GB"/>
@@ -3251,8 +3581,8 @@
           <w:lang w:val="en-GB"/>
         </w:rPr>
       </w:pPr>
-      <w:bookmarkStart w:id="19" w:name="_qojjpsbnt9jm" w:colFirst="0" w:colLast="0"/>
-      <w:bookmarkEnd w:id="19"/>
+      <w:bookmarkStart w:id="20" w:name="_qojjpsbnt9jm" w:colFirst="0" w:colLast="0"/>
+      <w:bookmarkEnd w:id="20"/>
       <w:r>
         <w:rPr>
           <w:sz w:val="26"/>
@@ -3294,7 +3624,24 @@
           <w:szCs w:val="21"/>
           <w:lang w:val="en-GB"/>
         </w:rPr>
-        <w:t xml:space="preserve">. First, we should define our null hypothesis, Documentary type movies have the same score as other Films, and the alternative, that the overall score of the Documentaries type is higher than the overall score of Films:  </w:t>
+        <w:t>. First, we sh</w:t>
+      </w:r>
+      <w:r>
+        <w:rPr>
+          <w:sz w:val="21"/>
+          <w:szCs w:val="21"/>
+          <w:lang w:val="en-GB"/>
+        </w:rPr>
+        <w:t xml:space="preserve">ould define our null hypothesis, Documentary type movies have the same score as other Films, and the alternative, that the overall score </w:t>
+      </w:r>
+      <w:r>
+        <w:rPr>
+          <w:sz w:val="21"/>
+          <w:szCs w:val="21"/>
+          <w:lang w:val="en-GB"/>
+        </w:rPr>
+        <w:lastRenderedPageBreak/>
+        <w:t xml:space="preserve">of the Documentaries type is higher than the overall score of Films:  </w:t>
       </w:r>
       <m:oMath>
         <m:sSub>
@@ -3673,7 +4020,16 @@
                 <w:szCs w:val="21"/>
                 <w:lang w:val="en-GB"/>
               </w:rPr>
-              <m:t xml:space="preserve">̅ </m:t>
+              <m:t>̅</m:t>
+            </m:r>
+            <m:r>
+              <w:rPr>
+                <w:rFonts w:ascii="Cambria Math" w:hAnsi="Cambria Math"/>
+                <w:sz w:val="21"/>
+                <w:szCs w:val="21"/>
+                <w:lang w:val="en-GB"/>
+              </w:rPr>
+              <m:t xml:space="preserve"> </m:t>
             </m:r>
           </m:e>
           <m:sub>
@@ -3740,7 +4096,21 @@
                 <w:highlight w:val="white"/>
                 <w:lang w:val="en-GB"/>
               </w:rPr>
-              <m:t xml:space="preserve">̅ </m:t>
+              <m:t>̅</m:t>
+            </m:r>
+            <m:r>
+              <m:rPr>
+                <m:sty m:val="bi"/>
+              </m:rPr>
+              <w:rPr>
+                <w:rFonts w:ascii="Arial" w:eastAsia="Arial" w:hAnsi="Arial" w:cs="Arial"/>
+                <w:color w:val="222222"/>
+                <w:sz w:val="21"/>
+                <w:szCs w:val="21"/>
+                <w:highlight w:val="white"/>
+                <w:lang w:val="en-GB"/>
+              </w:rPr>
+              <m:t xml:space="preserve"> </m:t>
             </m:r>
           </m:e>
           <m:sub>
@@ -3784,8 +4154,15 @@
           <w:szCs w:val="21"/>
           <w:lang w:val="en-GB"/>
         </w:rPr>
-        <w:lastRenderedPageBreak/>
-        <w:t xml:space="preserve">After applying the statistic of choice to the set of randomized samples, we would compute the </w:t>
+        <w:t>After applying the statistic of choice to the set of randomized samp</w:t>
+      </w:r>
+      <w:r>
+        <w:rPr>
+          <w:sz w:val="21"/>
+          <w:szCs w:val="21"/>
+          <w:lang w:val="en-GB"/>
+        </w:rPr>
+        <w:t xml:space="preserve">les, we would compute the </w:t>
       </w:r>
       <w:r>
         <w:rPr>
@@ -3829,7 +4206,24 @@
           <w:szCs w:val="21"/>
           <w:lang w:val="en-GB"/>
         </w:rPr>
-        <w:t>-value is lower than a 5% significance level (</w:t>
+        <w:t xml:space="preserve">-value is lower than a 5% </w:t>
+      </w:r>
+      <w:r>
+        <w:rPr>
+          <w:b/>
+          <w:sz w:val="21"/>
+          <w:szCs w:val="21"/>
+          <w:lang w:val="en-GB"/>
+        </w:rPr>
+        <w:t>significance level</w:t>
+      </w:r>
+      <w:r>
+        <w:rPr>
+          <w:sz w:val="21"/>
+          <w:szCs w:val="21"/>
+          <w:lang w:val="en-GB"/>
+        </w:rPr>
+        <w:t xml:space="preserve"> (</w:t>
       </w:r>
       <w:r>
         <w:rPr>
@@ -3844,7 +4238,15 @@
           <w:szCs w:val="21"/>
           <w:lang w:val="en-GB"/>
         </w:rPr>
-        <w:t xml:space="preserve">=0.05 is used as a default level), the conclusion would be that the results are statistically relevant, thus rejecting H0. If the </w:t>
+        <w:t>=0.05 is used as a default level), the</w:t>
+      </w:r>
+      <w:r>
+        <w:rPr>
+          <w:sz w:val="21"/>
+          <w:szCs w:val="21"/>
+          <w:lang w:val="en-GB"/>
+        </w:rPr>
+        <w:t xml:space="preserve"> conclusion would be that the results are statistically relevant, thus rejecting H0. If the </w:t>
       </w:r>
       <w:r>
         <w:rPr>
@@ -3879,7 +4281,15 @@
           <w:szCs w:val="21"/>
           <w:lang w:val="en-GB"/>
         </w:rPr>
-        <w:t xml:space="preserve">For genre, we face the same situation, but with many different values for the qualitative explanatory variable. We would repeat the analysis but using a one-versus-all approach, computing the </w:t>
+        <w:t xml:space="preserve">For genre, we face </w:t>
+      </w:r>
+      <w:r>
+        <w:rPr>
+          <w:sz w:val="21"/>
+          <w:szCs w:val="21"/>
+          <w:lang w:val="en-GB"/>
+        </w:rPr>
+        <w:t xml:space="preserve">the same situation, but with many different values for the qualitative explanatory variable. We would repeat the analysis but using a one-versus-all approach, computing the </w:t>
       </w:r>
       <w:r>
         <w:rPr>
@@ -3896,7 +4306,15 @@
           <w:szCs w:val="21"/>
           <w:lang w:val="en-GB"/>
         </w:rPr>
-        <w:t xml:space="preserve">-value of each of the different genres and comparing all of them individually against the significance level. Also, a </w:t>
+        <w:t>-value of each of the different genres and comparing all of them individually agai</w:t>
+      </w:r>
+      <w:r>
+        <w:rPr>
+          <w:sz w:val="21"/>
+          <w:szCs w:val="21"/>
+          <w:lang w:val="en-GB"/>
+        </w:rPr>
+        <w:t xml:space="preserve">nst the significance level. Also, a </w:t>
       </w:r>
       <w:r>
         <w:rPr>
@@ -3933,8 +4351,8 @@
           <w:lang w:val="en-GB"/>
         </w:rPr>
       </w:pPr>
-      <w:bookmarkStart w:id="20" w:name="_9q6qssu4xs0l" w:colFirst="0" w:colLast="0"/>
-      <w:bookmarkEnd w:id="20"/>
+      <w:bookmarkStart w:id="21" w:name="_9q6qssu4xs0l" w:colFirst="0" w:colLast="0"/>
+      <w:bookmarkEnd w:id="21"/>
       <w:r>
         <w:rPr>
           <w:sz w:val="26"/>
@@ -3959,7 +4377,15 @@
           <w:szCs w:val="21"/>
           <w:lang w:val="en-GB"/>
         </w:rPr>
-        <w:t xml:space="preserve">To know which is the variable that has the most effect we could perform a </w:t>
+        <w:t>To know which</w:t>
+      </w:r>
+      <w:r>
+        <w:rPr>
+          <w:sz w:val="21"/>
+          <w:szCs w:val="21"/>
+          <w:lang w:val="en-GB"/>
+        </w:rPr>
+        <w:t xml:space="preserve"> is the variable that has the most effect we could perform a </w:t>
       </w:r>
       <w:r>
         <w:rPr>
@@ -4030,7 +4456,15 @@
           <w:szCs w:val="21"/>
           <w:lang w:val="en-GB"/>
         </w:rPr>
-        <w:t>) to see which of them is the highest. We should compare the three vectors of the n-dimensional data space, after rescaling, which we expect to be highly correlated.</w:t>
+        <w:t>) to see which of them is the highest. We</w:t>
+      </w:r>
+      <w:r>
+        <w:rPr>
+          <w:sz w:val="21"/>
+          <w:szCs w:val="21"/>
+          <w:lang w:val="en-GB"/>
+        </w:rPr>
+        <w:t xml:space="preserve"> should compare the three vectors of the n-dimensional data space, after rescaling, which we expect to be highly correlated.</w:t>
       </w:r>
     </w:p>
     <w:p>
@@ -4048,7 +4482,15 @@
           <w:szCs w:val="21"/>
           <w:lang w:val="en-GB"/>
         </w:rPr>
-        <w:t xml:space="preserve">As the graphs suggest that critics tend to evaluate the lowest, we could perform a hypothesis test on each of the genres under the null and alternative hypothesis of the critics score being respectively equal or lower than the rest of the scores: </w:t>
+        <w:t xml:space="preserve">As the graphs suggest that critics tend to evaluate the lowest, we could perform a hypothesis test on each of the genres under the </w:t>
+      </w:r>
+      <w:r>
+        <w:rPr>
+          <w:sz w:val="21"/>
+          <w:szCs w:val="21"/>
+          <w:lang w:val="en-GB"/>
+        </w:rPr>
+        <w:t xml:space="preserve">null and alternative hypothesis of the critics score being respectively equal or lower than the rest of the scores: </w:t>
       </w:r>
       <m:oMath>
         <m:sSub>
@@ -4056,6 +4498,7 @@
             <m:ctrlPr>
               <w:rPr>
                 <w:rFonts w:ascii="Cambria Math" w:hAnsi="Cambria Math"/>
+                <w:b/>
                 <w:sz w:val="21"/>
                 <w:szCs w:val="21"/>
               </w:rPr>
@@ -4063,6 +4506,9 @@
           </m:sSubPr>
           <m:e>
             <m:r>
+              <m:rPr>
+                <m:sty m:val="bi"/>
+              </m:rPr>
               <w:rPr>
                 <w:rFonts w:ascii="Cambria Math" w:hAnsi="Cambria Math"/>
                 <w:sz w:val="21"/>
@@ -4073,6 +4519,9 @@
           </m:e>
           <m:sub>
             <m:r>
+              <m:rPr>
+                <m:sty m:val="bi"/>
+              </m:rPr>
               <w:rPr>
                 <w:rFonts w:ascii="Cambria Math" w:hAnsi="Cambria Math"/>
                 <w:sz w:val="21"/>
@@ -4088,7 +4537,7 @@
             <m:sty m:val="bi"/>
           </m:rPr>
           <w:rPr>
-            <w:rFonts w:ascii="Arial" w:eastAsia="Arial" w:hAnsi="Arial" w:cs="Arial"/>
+            <w:rFonts w:ascii="Cambria Math" w:eastAsia="Arial" w:hAnsi="Cambria Math" w:cs="Arial"/>
             <w:color w:val="222222"/>
             <w:sz w:val="21"/>
             <w:szCs w:val="21"/>
@@ -4101,7 +4550,7 @@
           <m:sSubPr>
             <m:ctrlPr>
               <w:rPr>
-                <w:rFonts w:ascii="Arial" w:eastAsia="Arial" w:hAnsi="Arial" w:cs="Arial"/>
+                <w:rFonts w:ascii="Cambria Math" w:eastAsia="Arial" w:hAnsi="Cambria Math" w:cs="Arial"/>
                 <w:b/>
                 <w:color w:val="222222"/>
                 <w:sz w:val="21"/>
@@ -4116,7 +4565,7 @@
                 <m:sty m:val="bi"/>
               </m:rPr>
               <w:rPr>
-                <w:rFonts w:ascii="Arial" w:eastAsia="Arial" w:hAnsi="Arial" w:cs="Arial"/>
+                <w:rFonts w:ascii="Cambria Math" w:eastAsia="Arial" w:hAnsi="Cambria Math" w:cs="Arial"/>
                 <w:color w:val="222222"/>
                 <w:sz w:val="21"/>
                 <w:szCs w:val="21"/>
@@ -4131,7 +4580,7 @@
                 <m:sty m:val="bi"/>
               </m:rPr>
               <w:rPr>
-                <w:rFonts w:ascii="Arial" w:eastAsia="Arial" w:hAnsi="Arial" w:cs="Arial"/>
+                <w:rFonts w:ascii="Cambria Math" w:eastAsia="Arial" w:hAnsi="Cambria Math" w:cs="Arial"/>
                 <w:color w:val="222222"/>
                 <w:sz w:val="21"/>
                 <w:szCs w:val="21"/>
@@ -4146,7 +4595,7 @@
             <m:sty m:val="bi"/>
           </m:rPr>
           <w:rPr>
-            <w:rFonts w:ascii="Arial" w:eastAsia="Arial" w:hAnsi="Arial" w:cs="Arial"/>
+            <w:rFonts w:ascii="Cambria Math" w:eastAsia="Arial" w:hAnsi="Cambria Math" w:cs="Arial"/>
             <w:color w:val="222222"/>
             <w:sz w:val="21"/>
             <w:szCs w:val="21"/>
@@ -4159,7 +4608,7 @@
           <m:sSubPr>
             <m:ctrlPr>
               <w:rPr>
-                <w:rFonts w:ascii="Arial" w:eastAsia="Arial" w:hAnsi="Arial" w:cs="Arial"/>
+                <w:rFonts w:ascii="Cambria Math" w:eastAsia="Arial" w:hAnsi="Cambria Math" w:cs="Arial"/>
                 <w:b/>
                 <w:color w:val="222222"/>
                 <w:sz w:val="21"/>
@@ -4174,7 +4623,7 @@
                 <m:sty m:val="bi"/>
               </m:rPr>
               <w:rPr>
-                <w:rFonts w:ascii="Arial" w:eastAsia="Arial" w:hAnsi="Arial" w:cs="Arial"/>
+                <w:rFonts w:ascii="Cambria Math" w:eastAsia="Arial" w:hAnsi="Cambria Math" w:cs="Arial"/>
                 <w:color w:val="222222"/>
                 <w:sz w:val="21"/>
                 <w:szCs w:val="21"/>
@@ -4189,7 +4638,7 @@
                 <m:sty m:val="bi"/>
               </m:rPr>
               <w:rPr>
-                <w:rFonts w:ascii="Arial" w:eastAsia="Arial" w:hAnsi="Arial" w:cs="Arial"/>
+                <w:rFonts w:ascii="Cambria Math" w:eastAsia="Arial" w:hAnsi="Cambria Math" w:cs="Arial"/>
                 <w:color w:val="222222"/>
                 <w:sz w:val="21"/>
                 <w:szCs w:val="21"/>
@@ -4202,6 +4651,7 @@
       </m:oMath>
       <w:r>
         <w:rPr>
+          <w:b/>
           <w:sz w:val="21"/>
           <w:szCs w:val="21"/>
           <w:lang w:val="en-GB"/>
@@ -4214,6 +4664,7 @@
             <m:ctrlPr>
               <w:rPr>
                 <w:rFonts w:ascii="Cambria Math" w:hAnsi="Cambria Math"/>
+                <w:b/>
                 <w:sz w:val="21"/>
                 <w:szCs w:val="21"/>
               </w:rPr>
@@ -4221,6 +4672,9 @@
           </m:sSubPr>
           <m:e>
             <m:r>
+              <m:rPr>
+                <m:sty m:val="bi"/>
+              </m:rPr>
               <w:rPr>
                 <w:rFonts w:ascii="Cambria Math" w:hAnsi="Cambria Math"/>
                 <w:sz w:val="21"/>
@@ -4231,6 +4685,9 @@
           </m:e>
           <m:sub>
             <m:r>
+              <m:rPr>
+                <m:sty m:val="bi"/>
+              </m:rPr>
               <w:rPr>
                 <w:rFonts w:ascii="Cambria Math" w:hAnsi="Cambria Math"/>
                 <w:sz w:val="21"/>
@@ -4242,6 +4699,9 @@
           </m:sub>
         </m:sSub>
         <m:r>
+          <m:rPr>
+            <m:sty m:val="bi"/>
+          </m:rPr>
           <w:rPr>
             <w:rFonts w:ascii="Cambria Math" w:hAnsi="Cambria Math"/>
             <w:sz w:val="21"/>
@@ -4254,7 +4714,7 @@
           <m:sSubPr>
             <m:ctrlPr>
               <w:rPr>
-                <w:rFonts w:ascii="Arial" w:eastAsia="Arial" w:hAnsi="Arial" w:cs="Arial"/>
+                <w:rFonts w:ascii="Cambria Math" w:eastAsia="Arial" w:hAnsi="Cambria Math" w:cs="Arial"/>
                 <w:b/>
                 <w:color w:val="222222"/>
                 <w:sz w:val="21"/>
@@ -4269,7 +4729,7 @@
                 <m:sty m:val="bi"/>
               </m:rPr>
               <w:rPr>
-                <w:rFonts w:ascii="Arial" w:eastAsia="Arial" w:hAnsi="Arial" w:cs="Arial"/>
+                <w:rFonts w:ascii="Cambria Math" w:eastAsia="Arial" w:hAnsi="Cambria Math" w:cs="Arial"/>
                 <w:color w:val="222222"/>
                 <w:sz w:val="21"/>
                 <w:szCs w:val="21"/>
@@ -4284,7 +4744,7 @@
                 <m:sty m:val="bi"/>
               </m:rPr>
               <w:rPr>
-                <w:rFonts w:ascii="Arial" w:eastAsia="Arial" w:hAnsi="Arial" w:cs="Arial"/>
+                <w:rFonts w:ascii="Cambria Math" w:eastAsia="Arial" w:hAnsi="Cambria Math" w:cs="Arial"/>
                 <w:color w:val="222222"/>
                 <w:sz w:val="21"/>
                 <w:szCs w:val="21"/>
@@ -4299,7 +4759,7 @@
             <m:sty m:val="bi"/>
           </m:rPr>
           <w:rPr>
-            <w:rFonts w:ascii="Arial" w:eastAsia="Arial" w:hAnsi="Arial" w:cs="Arial"/>
+            <w:rFonts w:ascii="Cambria Math" w:eastAsia="Arial" w:hAnsi="Cambria Math" w:cs="Arial"/>
             <w:color w:val="222222"/>
             <w:sz w:val="21"/>
             <w:szCs w:val="21"/>
@@ -4312,7 +4772,7 @@
           <m:sSubPr>
             <m:ctrlPr>
               <w:rPr>
-                <w:rFonts w:ascii="Arial" w:eastAsia="Arial" w:hAnsi="Arial" w:cs="Arial"/>
+                <w:rFonts w:ascii="Cambria Math" w:eastAsia="Arial" w:hAnsi="Cambria Math" w:cs="Arial"/>
                 <w:b/>
                 <w:color w:val="222222"/>
                 <w:sz w:val="21"/>
@@ -4327,7 +4787,7 @@
                 <m:sty m:val="bi"/>
               </m:rPr>
               <w:rPr>
-                <w:rFonts w:ascii="Arial" w:eastAsia="Arial" w:hAnsi="Arial" w:cs="Arial"/>
+                <w:rFonts w:ascii="Cambria Math" w:eastAsia="Arial" w:hAnsi="Cambria Math" w:cs="Arial"/>
                 <w:color w:val="222222"/>
                 <w:sz w:val="21"/>
                 <w:szCs w:val="21"/>
@@ -4342,7 +4802,7 @@
                 <m:sty m:val="bi"/>
               </m:rPr>
               <w:rPr>
-                <w:rFonts w:ascii="Arial" w:eastAsia="Arial" w:hAnsi="Arial" w:cs="Arial"/>
+                <w:rFonts w:ascii="Cambria Math" w:eastAsia="Arial" w:hAnsi="Cambria Math" w:cs="Arial"/>
                 <w:color w:val="222222"/>
                 <w:sz w:val="21"/>
                 <w:szCs w:val="21"/>
@@ -4364,8 +4824,8 @@
           <w:lang w:val="en-GB"/>
         </w:rPr>
       </w:pPr>
-      <w:bookmarkStart w:id="21" w:name="_pgn7o2juctu0" w:colFirst="0" w:colLast="0"/>
-      <w:bookmarkEnd w:id="21"/>
+      <w:bookmarkStart w:id="22" w:name="_pgn7o2juctu0" w:colFirst="0" w:colLast="0"/>
+      <w:bookmarkEnd w:id="22"/>
       <w:r>
         <w:rPr>
           <w:sz w:val="26"/>
@@ -4374,21 +4834,23 @@
         </w:rPr>
         <w:t xml:space="preserve">Question 3: Are </w:t>
       </w:r>
+      <w:proofErr w:type="spellStart"/>
       <w:r>
         <w:rPr>
           <w:sz w:val="26"/>
           <w:szCs w:val="26"/>
           <w:lang w:val="en-GB"/>
         </w:rPr>
-        <w:t>O</w:t>
-      </w:r>
+        <w:t>oscar</w:t>
+      </w:r>
+      <w:proofErr w:type="spellEnd"/>
       <w:r>
         <w:rPr>
           <w:sz w:val="26"/>
           <w:szCs w:val="26"/>
           <w:lang w:val="en-GB"/>
         </w:rPr>
-        <w:t>scar-awarded films more liked?</w:t>
+        <w:t>-awarded films more liked?</w:t>
       </w:r>
     </w:p>
     <w:p>
@@ -4406,7 +4868,15 @@
           <w:szCs w:val="21"/>
           <w:lang w:val="en-GB"/>
         </w:rPr>
-        <w:t xml:space="preserve">To answer this question we can apply the same process used before (Question 1), with a null hypothesis, </w:t>
+        <w:t xml:space="preserve">To answer this question we can apply the same process used </w:t>
+      </w:r>
+      <w:r>
+        <w:rPr>
+          <w:sz w:val="21"/>
+          <w:szCs w:val="21"/>
+          <w:lang w:val="en-GB"/>
+        </w:rPr>
+        <w:t xml:space="preserve">before (Question 1), with a null hypothesis, </w:t>
       </w:r>
       <m:oMath>
         <m:sSub>
@@ -4414,6 +4884,7 @@
             <m:ctrlPr>
               <w:rPr>
                 <w:rFonts w:ascii="Cambria Math" w:hAnsi="Cambria Math"/>
+                <w:b/>
                 <w:sz w:val="21"/>
                 <w:szCs w:val="21"/>
               </w:rPr>
@@ -4421,6 +4892,9 @@
           </m:sSubPr>
           <m:e>
             <m:r>
+              <m:rPr>
+                <m:sty m:val="bi"/>
+              </m:rPr>
               <w:rPr>
                 <w:rFonts w:ascii="Cambria Math" w:hAnsi="Cambria Math"/>
                 <w:sz w:val="21"/>
@@ -4431,6 +4905,9 @@
           </m:e>
           <m:sub>
             <m:r>
+              <m:rPr>
+                <m:sty m:val="bi"/>
+              </m:rPr>
               <w:rPr>
                 <w:rFonts w:ascii="Cambria Math" w:hAnsi="Cambria Math"/>
                 <w:sz w:val="21"/>
@@ -4446,7 +4923,7 @@
             <m:sty m:val="bi"/>
           </m:rPr>
           <w:rPr>
-            <w:rFonts w:ascii="Arial" w:eastAsia="Arial" w:hAnsi="Arial" w:cs="Arial"/>
+            <w:rFonts w:ascii="Cambria Math" w:eastAsia="Arial" w:hAnsi="Cambria Math" w:cs="Arial"/>
             <w:color w:val="222222"/>
             <w:sz w:val="21"/>
             <w:szCs w:val="21"/>
@@ -4459,7 +4936,7 @@
           <m:sSubPr>
             <m:ctrlPr>
               <w:rPr>
-                <w:rFonts w:ascii="Arial" w:eastAsia="Arial" w:hAnsi="Arial" w:cs="Arial"/>
+                <w:rFonts w:ascii="Cambria Math" w:eastAsia="Arial" w:hAnsi="Cambria Math" w:cs="Arial"/>
                 <w:b/>
                 <w:color w:val="222222"/>
                 <w:sz w:val="21"/>
@@ -4474,7 +4951,7 @@
                 <m:sty m:val="bi"/>
               </m:rPr>
               <w:rPr>
-                <w:rFonts w:ascii="Arial" w:eastAsia="Arial" w:hAnsi="Arial" w:cs="Arial"/>
+                <w:rFonts w:ascii="Cambria Math" w:eastAsia="Arial" w:hAnsi="Cambria Math" w:cs="Arial"/>
                 <w:color w:val="222222"/>
                 <w:sz w:val="21"/>
                 <w:szCs w:val="21"/>
@@ -4489,7 +4966,7 @@
                 <m:sty m:val="bi"/>
               </m:rPr>
               <w:rPr>
-                <w:rFonts w:ascii="Arial" w:eastAsia="Arial" w:hAnsi="Arial" w:cs="Arial"/>
+                <w:rFonts w:ascii="Cambria Math" w:eastAsia="Arial" w:hAnsi="Cambria Math" w:cs="Arial"/>
                 <w:color w:val="222222"/>
                 <w:sz w:val="21"/>
                 <w:szCs w:val="21"/>
@@ -4504,7 +4981,7 @@
             <m:sty m:val="bi"/>
           </m:rPr>
           <w:rPr>
-            <w:rFonts w:ascii="Arial" w:eastAsia="Arial" w:hAnsi="Arial" w:cs="Arial"/>
+            <w:rFonts w:ascii="Cambria Math" w:eastAsia="Arial" w:hAnsi="Cambria Math" w:cs="Arial"/>
             <w:color w:val="222222"/>
             <w:sz w:val="21"/>
             <w:szCs w:val="21"/>
@@ -4517,7 +4994,7 @@
           <m:sSubPr>
             <m:ctrlPr>
               <w:rPr>
-                <w:rFonts w:ascii="Arial" w:eastAsia="Arial" w:hAnsi="Arial" w:cs="Arial"/>
+                <w:rFonts w:ascii="Cambria Math" w:eastAsia="Arial" w:hAnsi="Cambria Math" w:cs="Arial"/>
                 <w:b/>
                 <w:color w:val="222222"/>
                 <w:sz w:val="21"/>
@@ -4532,7 +5009,7 @@
                 <m:sty m:val="bi"/>
               </m:rPr>
               <w:rPr>
-                <w:rFonts w:ascii="Arial" w:eastAsia="Arial" w:hAnsi="Arial" w:cs="Arial"/>
+                <w:rFonts w:ascii="Cambria Math" w:eastAsia="Arial" w:hAnsi="Cambria Math" w:cs="Arial"/>
                 <w:color w:val="222222"/>
                 <w:sz w:val="21"/>
                 <w:szCs w:val="21"/>
@@ -4547,7 +5024,7 @@
                 <m:sty m:val="bi"/>
               </m:rPr>
               <w:rPr>
-                <w:rFonts w:ascii="Arial" w:eastAsia="Arial" w:hAnsi="Arial" w:cs="Arial"/>
+                <w:rFonts w:ascii="Cambria Math" w:eastAsia="Arial" w:hAnsi="Cambria Math" w:cs="Arial"/>
                 <w:color w:val="222222"/>
                 <w:sz w:val="21"/>
                 <w:szCs w:val="21"/>
@@ -4572,6 +5049,7 @@
             <m:ctrlPr>
               <w:rPr>
                 <w:rFonts w:ascii="Cambria Math" w:hAnsi="Cambria Math"/>
+                <w:b/>
                 <w:sz w:val="21"/>
                 <w:szCs w:val="21"/>
               </w:rPr>
@@ -4579,6 +5057,9 @@
           </m:sSubPr>
           <m:e>
             <m:r>
+              <m:rPr>
+                <m:sty m:val="bi"/>
+              </m:rPr>
               <w:rPr>
                 <w:rFonts w:ascii="Cambria Math" w:hAnsi="Cambria Math"/>
                 <w:sz w:val="21"/>
@@ -4589,6 +5070,9 @@
           </m:e>
           <m:sub>
             <m:r>
+              <m:rPr>
+                <m:sty m:val="bi"/>
+              </m:rPr>
               <w:rPr>
                 <w:rFonts w:ascii="Cambria Math" w:hAnsi="Cambria Math"/>
                 <w:sz w:val="21"/>
@@ -4600,6 +5084,9 @@
           </m:sub>
         </m:sSub>
         <m:r>
+          <m:rPr>
+            <m:sty m:val="bi"/>
+          </m:rPr>
           <w:rPr>
             <w:rFonts w:ascii="Cambria Math" w:hAnsi="Cambria Math"/>
             <w:sz w:val="21"/>
@@ -4612,7 +5099,7 @@
           <m:sSubPr>
             <m:ctrlPr>
               <w:rPr>
-                <w:rFonts w:ascii="Arial" w:eastAsia="Arial" w:hAnsi="Arial" w:cs="Arial"/>
+                <w:rFonts w:ascii="Cambria Math" w:eastAsia="Arial" w:hAnsi="Cambria Math" w:cs="Arial"/>
                 <w:b/>
                 <w:color w:val="222222"/>
                 <w:sz w:val="21"/>
@@ -4627,7 +5114,7 @@
                 <m:sty m:val="bi"/>
               </m:rPr>
               <w:rPr>
-                <w:rFonts w:ascii="Arial" w:eastAsia="Arial" w:hAnsi="Arial" w:cs="Arial"/>
+                <w:rFonts w:ascii="Cambria Math" w:eastAsia="Arial" w:hAnsi="Cambria Math" w:cs="Arial"/>
                 <w:color w:val="222222"/>
                 <w:sz w:val="21"/>
                 <w:szCs w:val="21"/>
@@ -4642,7 +5129,7 @@
                 <m:sty m:val="bi"/>
               </m:rPr>
               <w:rPr>
-                <w:rFonts w:ascii="Arial" w:eastAsia="Arial" w:hAnsi="Arial" w:cs="Arial"/>
+                <w:rFonts w:ascii="Cambria Math" w:eastAsia="Arial" w:hAnsi="Cambria Math" w:cs="Arial"/>
                 <w:color w:val="222222"/>
                 <w:sz w:val="21"/>
                 <w:szCs w:val="21"/>
@@ -4657,7 +5144,7 @@
             <m:sty m:val="bi"/>
           </m:rPr>
           <w:rPr>
-            <w:rFonts w:ascii="Arial" w:eastAsia="Arial" w:hAnsi="Arial" w:cs="Arial"/>
+            <w:rFonts w:ascii="Cambria Math" w:eastAsia="Arial" w:hAnsi="Cambria Math" w:cs="Arial"/>
             <w:color w:val="222222"/>
             <w:sz w:val="21"/>
             <w:szCs w:val="21"/>
@@ -4670,7 +5157,7 @@
           <m:sSubPr>
             <m:ctrlPr>
               <w:rPr>
-                <w:rFonts w:ascii="Arial" w:eastAsia="Arial" w:hAnsi="Arial" w:cs="Arial"/>
+                <w:rFonts w:ascii="Cambria Math" w:eastAsia="Arial" w:hAnsi="Cambria Math" w:cs="Arial"/>
                 <w:b/>
                 <w:color w:val="222222"/>
                 <w:sz w:val="21"/>
@@ -4685,7 +5172,7 @@
                 <m:sty m:val="bi"/>
               </m:rPr>
               <w:rPr>
-                <w:rFonts w:ascii="Arial" w:eastAsia="Arial" w:hAnsi="Arial" w:cs="Arial"/>
+                <w:rFonts w:ascii="Cambria Math" w:eastAsia="Arial" w:hAnsi="Cambria Math" w:cs="Arial"/>
                 <w:color w:val="222222"/>
                 <w:sz w:val="21"/>
                 <w:szCs w:val="21"/>
@@ -4700,7 +5187,7 @@
                 <m:sty m:val="bi"/>
               </m:rPr>
               <w:rPr>
-                <w:rFonts w:ascii="Arial" w:eastAsia="Arial" w:hAnsi="Arial" w:cs="Arial"/>
+                <w:rFonts w:ascii="Cambria Math" w:eastAsia="Arial" w:hAnsi="Cambria Math" w:cs="Arial"/>
                 <w:color w:val="222222"/>
                 <w:sz w:val="21"/>
                 <w:szCs w:val="21"/>
@@ -4713,11 +5200,28 @@
       </m:oMath>
       <w:r>
         <w:rPr>
-          <w:sz w:val="21"/>
-          <w:szCs w:val="21"/>
-          <w:lang w:val="en-GB"/>
-        </w:rPr>
-        <w:t xml:space="preserve">, stating that winning an award increases the score. </w:t>
+          <w:b/>
+          <w:sz w:val="21"/>
+          <w:szCs w:val="21"/>
+          <w:lang w:val="en-GB"/>
+        </w:rPr>
+        <w:t>,</w:t>
+      </w:r>
+      <w:r>
+        <w:rPr>
+          <w:sz w:val="21"/>
+          <w:szCs w:val="21"/>
+          <w:lang w:val="en-GB"/>
+        </w:rPr>
+        <w:t xml:space="preserve"> </w:t>
+      </w:r>
+      <w:r>
+        <w:rPr>
+          <w:sz w:val="21"/>
+          <w:szCs w:val="21"/>
+          <w:lang w:val="en-GB"/>
+        </w:rPr>
+        <w:t xml:space="preserve">stating that winning an award increases the score. </w:t>
       </w:r>
     </w:p>
     <w:p>
@@ -4730,15 +5234,23 @@
           <w:lang w:val="en-GB"/>
         </w:rPr>
       </w:pPr>
-      <w:bookmarkStart w:id="22" w:name="_1lalpfyh2rg" w:colFirst="0" w:colLast="0"/>
-      <w:bookmarkEnd w:id="22"/>
+      <w:bookmarkStart w:id="23" w:name="_1lalpfyh2rg" w:colFirst="0" w:colLast="0"/>
+      <w:bookmarkEnd w:id="23"/>
       <w:r>
         <w:rPr>
           <w:sz w:val="26"/>
           <w:szCs w:val="26"/>
           <w:lang w:val="en-GB"/>
         </w:rPr>
-        <w:t xml:space="preserve">Question 4: What are the trends over the years?  </w:t>
+        <w:t>Que</w:t>
+      </w:r>
+      <w:r>
+        <w:rPr>
+          <w:sz w:val="26"/>
+          <w:szCs w:val="26"/>
+          <w:lang w:val="en-GB"/>
+        </w:rPr>
+        <w:t>stion 4: What are the trends over the years?</w:t>
       </w:r>
     </w:p>
     <w:p>
@@ -4765,15 +5277,15 @@
           <w:szCs w:val="21"/>
           <w:lang w:val="en-GB"/>
         </w:rPr>
-        <w:t>linear regression</w:t>
-      </w:r>
-      <w:r>
-        <w:rPr>
-          <w:sz w:val="21"/>
-          <w:szCs w:val="21"/>
-          <w:lang w:val="en-GB"/>
-        </w:rPr>
-        <w:t xml:space="preserve"> model to predict a film's score based on relevant variables, after </w:t>
+        <w:t xml:space="preserve">linear regression model </w:t>
+      </w:r>
+      <w:r>
+        <w:rPr>
+          <w:sz w:val="21"/>
+          <w:szCs w:val="21"/>
+          <w:lang w:val="en-GB"/>
+        </w:rPr>
+        <w:t xml:space="preserve">to predict a film's score based on relevant variables, after </w:t>
       </w:r>
       <w:r>
         <w:rPr>
@@ -4840,7 +5352,15 @@
           <w:szCs w:val="21"/>
           <w:lang w:val="en-GB"/>
         </w:rPr>
-        <w:t xml:space="preserve"> statistically relevant and therefore conclude that there is a relationship (positive or negative, based on the coefficient) between the two variables.  </w:t>
+        <w:t xml:space="preserve"> statistically relevant and therefore con</w:t>
+      </w:r>
+      <w:r>
+        <w:rPr>
+          <w:sz w:val="21"/>
+          <w:szCs w:val="21"/>
+          <w:lang w:val="en-GB"/>
+        </w:rPr>
+        <w:t xml:space="preserve">clude that there is a relationship (positive or negative, based on the coefficient) between the two variables.  </w:t>
       </w:r>
     </w:p>
     <w:p>
@@ -4853,15 +5373,15 @@
           <w:lang w:val="en-GB"/>
         </w:rPr>
       </w:pPr>
-      <w:bookmarkStart w:id="23" w:name="_sdijy34a5mwv" w:colFirst="0" w:colLast="0"/>
-      <w:bookmarkEnd w:id="23"/>
+      <w:bookmarkStart w:id="24" w:name="_sdijy34a5mwv" w:colFirst="0" w:colLast="0"/>
+      <w:bookmarkEnd w:id="24"/>
       <w:r>
         <w:rPr>
           <w:sz w:val="26"/>
           <w:szCs w:val="26"/>
           <w:lang w:val="en-GB"/>
         </w:rPr>
-        <w:t>Question 5: Do scores for movies directed by Oscan winning directors have any trend?</w:t>
+        <w:t>Question 5: Do scores for movies directed by Oscar winning directors have any trend?</w:t>
       </w:r>
     </w:p>
     <w:p>
@@ -4879,17 +5399,15 @@
           <w:szCs w:val="21"/>
           <w:lang w:val="en-GB"/>
         </w:rPr>
-        <w:t>This is a somewhat more complex question, as we are not well vers</w:t>
-      </w:r>
-      <w:bookmarkStart w:id="24" w:name="_GoBack"/>
-      <w:bookmarkEnd w:id="24"/>
-      <w:r>
-        <w:rPr>
-          <w:sz w:val="21"/>
-          <w:szCs w:val="21"/>
-          <w:lang w:val="en-GB"/>
-        </w:rPr>
-        <w:t xml:space="preserve">ed on the </w:t>
+        <w:t>This is a somewhat more complex question, as we are not we</w:t>
+      </w:r>
+      <w:r>
+        <w:rPr>
+          <w:sz w:val="21"/>
+          <w:szCs w:val="21"/>
+          <w:lang w:val="en-GB"/>
+        </w:rPr>
+        <w:t xml:space="preserve">ll versed on the </w:t>
       </w:r>
       <w:r>
         <w:rPr>
@@ -4914,7 +5432,15 @@
           <w:szCs w:val="21"/>
           <w:lang w:val="en-GB"/>
         </w:rPr>
-        <w:t xml:space="preserve"> topic. However, we will try: our approach would be to divide the data for each occurrence (directors and actors who have won an Oscar) before and after winning the award. First, we should do some research to find the year they won the Oscar. Once we have our data separated, we would perform a </w:t>
+        <w:t xml:space="preserve"> topic. However, we will try: our approach would be to divide the data for each occurrence (directors and actors who have won an Oscar) before and after winning the award. First, we should do some research to find the year they won the Oscar. Once we have </w:t>
+      </w:r>
+      <w:r>
+        <w:rPr>
+          <w:sz w:val="21"/>
+          <w:szCs w:val="21"/>
+          <w:lang w:val="en-GB"/>
+        </w:rPr>
+        <w:t xml:space="preserve">our data separated, we would perform a </w:t>
       </w:r>
       <w:r>
         <w:rPr>
@@ -4948,7 +5474,15 @@
           <w:szCs w:val="21"/>
           <w:lang w:val="en-GB"/>
         </w:rPr>
-        <w:t xml:space="preserve"> to see if the change is relevant. </w:t>
+        <w:t xml:space="preserve"> to see if the change is relevant</w:t>
+      </w:r>
+      <w:r>
+        <w:rPr>
+          <w:sz w:val="21"/>
+          <w:szCs w:val="21"/>
+          <w:lang w:val="en-GB"/>
+        </w:rPr>
+        <w:t xml:space="preserve">. </w:t>
       </w:r>
     </w:p>
     <w:sectPr>
@@ -5199,16 +5733,16 @@
         <w:noProof/>
       </w:rPr>
       <w:drawing>
-        <wp:inline distT="114300" distB="114300" distL="114300" distR="114300" wp14:anchorId="0A2CBBEE" wp14:editId="7132478A">
+        <wp:inline distT="114300" distB="114300" distL="114300" distR="114300" wp14:anchorId="2D62DD5D" wp14:editId="44D3007E">
           <wp:extent cx="5943600" cy="38100"/>
           <wp:effectExtent l="0" t="0" r="0" b="0"/>
-          <wp:docPr id="8" name="image7.png" descr="horizontal line"/>
+          <wp:docPr id="7" name="image3.png" descr="horizontal line"/>
           <wp:cNvGraphicFramePr/>
           <a:graphic xmlns:a="http://schemas.openxmlformats.org/drawingml/2006/main">
             <a:graphicData uri="http://schemas.openxmlformats.org/drawingml/2006/picture">
               <pic:pic xmlns:pic="http://schemas.openxmlformats.org/drawingml/2006/picture">
                 <pic:nvPicPr>
-                  <pic:cNvPr id="0" name="image7.png" descr="horizontal line"/>
+                  <pic:cNvPr id="0" name="image3.png" descr="horizontal line"/>
                   <pic:cNvPicPr preferRelativeResize="0"/>
                 </pic:nvPicPr>
                 <pic:blipFill>
@@ -5257,9 +5791,9 @@
 <file path=word/numbering.xml><?xml version="1.0" encoding="utf-8"?>
 <w:numbering xmlns:wpc="http://schemas.microsoft.com/office/word/2010/wordprocessingCanvas" xmlns:cx="http://schemas.microsoft.com/office/drawing/2014/chartex" xmlns:cx1="http://schemas.microsoft.com/office/drawing/2015/9/8/chartex" xmlns:cx2="http://schemas.microsoft.com/office/drawing/2015/10/21/chartex" xmlns:cx3="http://schemas.microsoft.com/office/drawing/2016/5/9/chartex" xmlns:cx4="http://schemas.microsoft.com/office/drawing/2016/5/10/chartex" xmlns:cx5="http://schemas.microsoft.com/office/drawing/2016/5/11/chartex" xmlns:cx6="http://schemas.microsoft.com/office/drawing/2016/5/12/chartex" xmlns:cx7="http://schemas.microsoft.com/office/drawing/2016/5/13/chartex" xmlns:cx8="http://schemas.microsoft.com/office/drawing/2016/5/14/chartex" xmlns:mc="http://schemas.openxmlformats.org/markup-compatibility/2006" xmlns:aink="http://schemas.microsoft.com/office/drawing/2016/ink" xmlns:am3d="http://schemas.microsoft.com/office/drawing/2017/model3d" xmlns:o="urn:schemas-microsoft-com:office:office" xmlns:r="http://schemas.openxmlformats.org/officeDocument/2006/relationships" xmlns:m="http://schemas.openxmlformats.org/officeDocument/2006/math" xmlns:v="urn:schemas-microsoft-com:vml" xmlns:wp14="http://schemas.microsoft.com/office/word/2010/wordprocessingDrawing" xmlns:wp="http://schemas.openxmlformats.org/drawingml/2006/wordprocessingDrawing" xmlns:w10="urn:schemas-microsoft-com:office:word" xmlns:w="http://schemas.openxmlformats.org/wordprocessingml/2006/main" xmlns:w14="http://schemas.microsoft.com/office/word/2010/wordml" xmlns:w15="http://schemas.microsoft.com/office/word/2012/wordml" xmlns:w16cid="http://schemas.microsoft.com/office/word/2016/wordml/cid" xmlns:w16se="http://schemas.microsoft.com/office/word/2015/wordml/symex" xmlns:wpg="http://schemas.microsoft.com/office/word/2010/wordprocessingGroup" xmlns:wpi="http://schemas.microsoft.com/office/word/2010/wordprocessingInk" xmlns:wne="http://schemas.microsoft.com/office/word/2006/wordml" xmlns:wps="http://schemas.microsoft.com/office/word/2010/wordprocessingShape" mc:Ignorable="w14 w15 w16se w16cid wp14">
   <w:abstractNum w:abstractNumId="0" w15:restartNumberingAfterBreak="0">
-    <w:nsid w:val="400A7EA5"/>
+    <w:nsid w:val="22386BE1"/>
     <w:multiLevelType w:val="multilevel"/>
-    <w:tmpl w:val="C8E80F4E"/>
+    <w:tmpl w:val="EE26A79C"/>
     <w:lvl w:ilvl="0">
       <w:start w:val="1"/>
       <w:numFmt w:val="decimal"/>
@@ -5370,9 +5904,9 @@
     </w:lvl>
   </w:abstractNum>
   <w:abstractNum w:abstractNumId="1" w15:restartNumberingAfterBreak="0">
-    <w:nsid w:val="582F3E57"/>
+    <w:nsid w:val="7EDB60CD"/>
     <w:multiLevelType w:val="multilevel"/>
-    <w:tmpl w:val="C298C3BC"/>
+    <w:tmpl w:val="D174CE20"/>
     <w:lvl w:ilvl="0">
       <w:start w:val="5"/>
       <w:numFmt w:val="decimal"/>
@@ -6064,7 +6598,7 @@
     <w:uiPriority w:val="99"/>
     <w:semiHidden/>
     <w:unhideWhenUsed/>
-    <w:rsid w:val="00CF5063"/>
+    <w:rsid w:val="00DD3C84"/>
     <w:pPr>
       <w:spacing w:before="0" w:line="240" w:lineRule="auto"/>
     </w:pPr>
@@ -6080,7 +6614,7 @@
     <w:link w:val="BalloonText"/>
     <w:uiPriority w:val="99"/>
     <w:semiHidden/>
-    <w:rsid w:val="00CF5063"/>
+    <w:rsid w:val="00DD3C84"/>
     <w:rPr>
       <w:rFonts w:ascii="Segoe UI" w:hAnsi="Segoe UI" w:cs="Segoe UI"/>
       <w:sz w:val="18"/>
@@ -6094,7 +6628,7 @@
     <w:uiPriority w:val="35"/>
     <w:unhideWhenUsed/>
     <w:qFormat/>
-    <w:rsid w:val="00CF5063"/>
+    <w:rsid w:val="00DD3C84"/>
     <w:pPr>
       <w:spacing w:before="0" w:after="200" w:line="240" w:lineRule="auto"/>
     </w:pPr>

</xml_diff>